<commit_message>
adding previous info of depression to stress document
</commit_message>
<xml_diff>
--- a/sums/Stress.docx
+++ b/sums/Stress.docx
@@ -399,7 +399,7 @@
                     </pic:cNvPicPr>
                   </pic:nvPicPr>
                   <pic:blipFill>
-                    <a:blip r:embed="rId7">
+                    <a:blip r:embed="rId8">
                       <a:extLst>
                         <a:ext uri="{28A0092B-C50C-407E-A947-70E740481C1C}">
                           <a14:useLocalDpi xmlns:a14="http://schemas.microsoft.com/office/drawing/2010/main" val="0"/>
@@ -454,15 +454,7 @@
         <w:t>liberta</w:t>
       </w:r>
       <w:r>
-        <w:t xml:space="preserve">-a, sendo encaminhada para a hipófise para produzir a hormona </w:t>
-      </w:r>
-      <w:proofErr w:type="spellStart"/>
-      <w:r>
-        <w:t>adenocorticotrófica</w:t>
-      </w:r>
-      <w:proofErr w:type="spellEnd"/>
-      <w:r>
-        <w:t xml:space="preserve"> (ACTH). Esta substância é, posteriormente, encaminhada para o sangue com a intenção de chegar às glândulas suprarrenais, onde é estimulada a produção de cortisol. </w:t>
+        <w:t xml:space="preserve">-a, sendo encaminhada para a hipófise para produzir a hormona adenocorticotrófica (ACTH). Esta substância é, posteriormente, encaminhada para o sangue com a intenção de chegar às glândulas suprarrenais, onde é estimulada a produção de cortisol. </w:t>
       </w:r>
       <w:r>
         <w:t>Também nestas estruturas são sintetizadas catecolaminas, como a adrenalina, noradrenalina e a dopamina</w:t>
@@ -608,13 +600,19 @@
         <w:rPr>
           <w:lang w:val="pt-BR"/>
         </w:rPr>
-        <w:t xml:space="preserve">, pode-se atingir um estado de exaustão que, quando sentido pelas pessoas, e tendo em conta que as mesmas costumam vivenciar os sintomas de ativação do stress de forma negativa, gera preocupação, ou seja, ansiedade. Por outro lado, o aumento de ansiedade eleva igualmente os estados de exaustão, formando, assim, um círculo vicioso </w:t>
+        <w:t xml:space="preserve">, pode-se atingir um estado de exaustão que, quando sentido pelas pessoas, e tendo em conta que as mesmas costumam vivenciar os sintomas de ativação do stress de </w:t>
       </w:r>
       <w:r>
         <w:rPr>
           <w:lang w:val="pt-BR"/>
         </w:rPr>
         <w:lastRenderedPageBreak/>
+        <w:t xml:space="preserve">forma negativa, gera preocupação, ou seja, ansiedade. Por outro lado, o aumento de ansiedade eleva igualmente os estados de exaustão, formando, assim, um círculo vicioso </w:t>
+      </w:r>
+      <w:r>
+        <w:rPr>
+          <w:lang w:val="pt-BR"/>
+        </w:rPr>
         <w:fldChar w:fldCharType="begin" w:fldLock="1"/>
       </w:r>
       <w:r>
@@ -736,7 +734,7 @@
                     </pic:cNvPicPr>
                   </pic:nvPicPr>
                   <pic:blipFill>
-                    <a:blip r:embed="rId8">
+                    <a:blip r:embed="rId9">
                       <a:extLst>
                         <a:ext uri="{28A0092B-C50C-407E-A947-70E740481C1C}">
                           <a14:useLocalDpi xmlns:a14="http://schemas.microsoft.com/office/drawing/2010/main" val="0"/>
@@ -919,8 +917,771 @@
     </w:p>
     <w:p>
       <w:pPr>
-        <w:ind w:firstLine="708"/>
-      </w:pPr>
+        <w:keepNext/>
+        <w:keepLines/>
+        <w:spacing w:before="240" w:after="0"/>
+        <w:outlineLvl w:val="0"/>
+        <w:rPr>
+          <w:rFonts w:ascii="Broadway" w:eastAsiaTheme="majorEastAsia" w:hAnsi="Broadway" w:cstheme="majorBidi"/>
+          <w:sz w:val="36"/>
+          <w:szCs w:val="36"/>
+        </w:rPr>
+      </w:pPr>
+      <w:bookmarkStart w:id="0" w:name="_Toc125633735"/>
+      <w:r>
+        <w:rPr>
+          <w:rFonts w:ascii="Broadway" w:eastAsiaTheme="majorEastAsia" w:hAnsi="Broadway" w:cstheme="majorBidi"/>
+          <w:sz w:val="36"/>
+          <w:szCs w:val="36"/>
+        </w:rPr>
+        <w:lastRenderedPageBreak/>
+        <w:t>Depressão</w:t>
+      </w:r>
+      <w:bookmarkEnd w:id="0"/>
+    </w:p>
+    <w:p>
+      <w:pPr>
+        <w:keepNext/>
+        <w:keepLines/>
+        <w:numPr>
+          <w:ilvl w:val="1"/>
+          <w:numId w:val="2"/>
+        </w:numPr>
+        <w:spacing w:before="40" w:after="0"/>
+        <w:outlineLvl w:val="1"/>
+        <w:rPr>
+          <w:rFonts w:eastAsiaTheme="majorEastAsia" w:cstheme="minorHAnsi"/>
+          <w:sz w:val="28"/>
+          <w:szCs w:val="28"/>
+        </w:rPr>
+      </w:pPr>
+      <w:bookmarkStart w:id="1" w:name="_Toc125389026"/>
+      <w:bookmarkStart w:id="2" w:name="_Toc125633736"/>
+      <w:r>
+        <w:rPr>
+          <w:rFonts w:eastAsiaTheme="majorEastAsia" w:cstheme="minorHAnsi"/>
+          <w:sz w:val="28"/>
+          <w:szCs w:val="28"/>
+        </w:rPr>
+        <w:t>Epidemiologia</w:t>
+      </w:r>
+      <w:bookmarkEnd w:id="1"/>
+      <w:bookmarkEnd w:id="2"/>
+    </w:p>
+    <w:p>
+      <w:pPr>
+        <w:ind w:firstLine="360"/>
+        <w:jc w:val="both"/>
+        <w:rPr>
+          <w:sz w:val="24"/>
+          <w:szCs w:val="24"/>
+        </w:rPr>
+      </w:pPr>
+      <w:r>
+        <w:rPr>
+          <w:sz w:val="24"/>
+          <w:szCs w:val="24"/>
+        </w:rPr>
+        <w:t xml:space="preserve">A perturbação depressiva é uma doença mental muito frequente, pertencente ao grupo das perturbações do humor. O humor é um sentimento generalizado e sustentado, que é vivenciado internamente e que influencia o comportamento e perceção do mundo de um sujeito. O humor pode ser eutímico, ou seja, normal, elevado ou deprimido. Doentes portadores de uma perturbação do humor experienciam um estado de humor elevado, o que é designado por mania, ou deprimido, o que ocorre de forma persistente, com sofrimento acentuado do doente e prejuízo no seu funcionamento interpessoal, social ou ocupacional </w:t>
+      </w:r>
+      <w:sdt>
+        <w:sdtPr>
+          <w:rPr>
+            <w:sz w:val="24"/>
+            <w:szCs w:val="24"/>
+          </w:rPr>
+          <w:tag w:val="MENDELEY_CITATION_v3_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"/>
+          <w:id w:val="471104685"/>
+          <w:placeholder>
+            <w:docPart w:val="B72C532883FD498583D37EB9F9A59106"/>
+          </w:placeholder>
+        </w:sdtPr>
+        <w:sdtContent>
+          <w:r>
+            <w:rPr>
+              <w:rFonts w:eastAsia="Times New Roman"/>
+            </w:rPr>
+            <w:t>(Saraiva &amp; Cerejeira, 2014)</w:t>
+          </w:r>
+        </w:sdtContent>
+      </w:sdt>
+      <w:r>
+        <w:rPr>
+          <w:sz w:val="24"/>
+          <w:szCs w:val="24"/>
+        </w:rPr>
+        <w:t xml:space="preserve">. </w:t>
+      </w:r>
+    </w:p>
+    <w:p>
+      <w:pPr>
+        <w:ind w:firstLine="360"/>
+        <w:jc w:val="both"/>
+        <w:rPr>
+          <w:color w:val="FF0000"/>
+          <w:sz w:val="24"/>
+          <w:szCs w:val="24"/>
+        </w:rPr>
+      </w:pPr>
+      <w:r>
+        <w:rPr>
+          <w:sz w:val="24"/>
+          <w:szCs w:val="24"/>
+        </w:rPr>
+        <w:t xml:space="preserve">Existem vários tipos de perturbações do humor – neste caso, será dado destaque à depressão </w:t>
+      </w:r>
+      <w:r>
+        <w:rPr>
+          <w:i/>
+          <w:iCs/>
+          <w:sz w:val="24"/>
+          <w:szCs w:val="24"/>
+        </w:rPr>
+        <w:t>major</w:t>
+      </w:r>
+      <w:r>
+        <w:rPr>
+          <w:sz w:val="24"/>
+          <w:szCs w:val="24"/>
+        </w:rPr>
+        <w:t xml:space="preserve">, na qual advêm apenas episódios depressivos. Esta perturbação psiquiátrica é muito frequente, afetando anualmente cerca de 10% da população. Dados da Organização Mundial da Saúde sugerem que cerca de 120 milhões de pessoas no mundo inteiro sofrem de depressão, sendo que a doença é a principal causa de invalidez e uma das razões mais frequentes de baixa laboral </w:t>
+      </w:r>
+      <w:sdt>
+        <w:sdtPr>
+          <w:rPr>
+            <w:sz w:val="24"/>
+            <w:szCs w:val="24"/>
+          </w:rPr>
+          <w:tag w:val="MENDELEY_CITATION_v3_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"/>
+          <w:id w:val="-598637233"/>
+          <w:placeholder>
+            <w:docPart w:val="B72C532883FD498583D37EB9F9A59106"/>
+          </w:placeholder>
+        </w:sdtPr>
+        <w:sdtContent>
+          <w:r>
+            <w:rPr>
+              <w:rFonts w:eastAsia="Times New Roman"/>
+            </w:rPr>
+            <w:t>(Saraiva &amp; Cerejeira, 2014)</w:t>
+          </w:r>
+        </w:sdtContent>
+      </w:sdt>
+      <w:r>
+        <w:rPr>
+          <w:sz w:val="24"/>
+          <w:szCs w:val="24"/>
+        </w:rPr>
+        <w:t xml:space="preserve">. Esta prevê que, até ao ano de 2030, a depressão será a principal causa de incapacidade em todo o mundo </w:t>
+      </w:r>
+      <w:sdt>
+        <w:sdtPr>
+          <w:rPr>
+            <w:color w:val="000000"/>
+            <w:sz w:val="24"/>
+            <w:szCs w:val="24"/>
+          </w:rPr>
+          <w:tag w:val="MENDELEY_CITATION_v3_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"/>
+          <w:id w:val="-505202574"/>
+          <w:placeholder>
+            <w:docPart w:val="B72C532883FD498583D37EB9F9A59106"/>
+          </w:placeholder>
+        </w:sdtPr>
+        <w:sdtContent>
+          <w:r>
+            <w:rPr>
+              <w:color w:val="000000"/>
+              <w:sz w:val="24"/>
+              <w:szCs w:val="24"/>
+            </w:rPr>
+            <w:t>(Centre for Suicide Prevention, 2015)</w:t>
+          </w:r>
+        </w:sdtContent>
+      </w:sdt>
+      <w:r>
+        <w:rPr>
+          <w:sz w:val="24"/>
+          <w:szCs w:val="24"/>
+        </w:rPr>
+        <w:t>.</w:t>
+      </w:r>
+    </w:p>
+    <w:p>
+      <w:pPr>
+        <w:ind w:firstLine="360"/>
+        <w:jc w:val="both"/>
+        <w:rPr>
+          <w:sz w:val="24"/>
+          <w:szCs w:val="24"/>
+        </w:rPr>
+      </w:pPr>
+      <w:r>
+        <w:rPr>
+          <w:sz w:val="24"/>
+          <w:szCs w:val="24"/>
+        </w:rPr>
+        <w:t xml:space="preserve">Dependendo do país, as prevalências de depressão </w:t>
+      </w:r>
+      <w:r>
+        <w:rPr>
+          <w:i/>
+          <w:iCs/>
+          <w:sz w:val="24"/>
+          <w:szCs w:val="24"/>
+        </w:rPr>
+        <w:t xml:space="preserve">major </w:t>
+      </w:r>
+      <w:r>
+        <w:rPr>
+          <w:sz w:val="24"/>
+          <w:szCs w:val="24"/>
+        </w:rPr>
+        <w:t xml:space="preserve">durante a vida na população rondam entre os 4,9% e os 17,1%; no caso de Portugal, cerca de 8% dos indivíduos sofrem desta patologia. Relativamente ao género, a prevalência é superior nas mulheres do que nos homens, sendo a proporção correspondente a 2:1. Relativamente ao estado civil, a depressão é mais comum em pessoas sem relacionamentos interpessoais íntimos, nomeadamente em pessoas divorciadas ou superadas e solteiras </w:t>
+      </w:r>
+      <w:sdt>
+        <w:sdtPr>
+          <w:rPr>
+            <w:sz w:val="24"/>
+            <w:szCs w:val="24"/>
+          </w:rPr>
+          <w:tag w:val="MENDELEY_CITATION_v3_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"/>
+          <w:id w:val="-1569101886"/>
+          <w:placeholder>
+            <w:docPart w:val="B72C532883FD498583D37EB9F9A59106"/>
+          </w:placeholder>
+        </w:sdtPr>
+        <w:sdtContent>
+          <w:r>
+            <w:rPr>
+              <w:rFonts w:eastAsia="Times New Roman"/>
+            </w:rPr>
+            <w:t>(Saraiva &amp; Cerejeira, 2014)</w:t>
+          </w:r>
+        </w:sdtContent>
+      </w:sdt>
+      <w:r>
+        <w:rPr>
+          <w:sz w:val="24"/>
+          <w:szCs w:val="24"/>
+        </w:rPr>
+        <w:t xml:space="preserve">. </w:t>
+      </w:r>
+    </w:p>
+    <w:p>
+      <w:pPr>
+        <w:ind w:firstLine="360"/>
+        <w:jc w:val="both"/>
+        <w:rPr>
+          <w:sz w:val="24"/>
+          <w:szCs w:val="24"/>
+        </w:rPr>
+      </w:pPr>
+      <w:r>
+        <w:rPr>
+          <w:sz w:val="24"/>
+          <w:szCs w:val="24"/>
+        </w:rPr>
+        <w:t xml:space="preserve">A mais grave consequência do não tratamento da depressão é o suicídio, uma vez que a maioria dos suicídios ocorre em contexto de depressão, sendo este responsável pela morte de mais de mil mortes anualmente em Portugal </w:t>
+      </w:r>
+      <w:sdt>
+        <w:sdtPr>
+          <w:rPr>
+            <w:sz w:val="24"/>
+            <w:szCs w:val="24"/>
+          </w:rPr>
+          <w:tag w:val="MENDELEY_CITATION_v3_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"/>
+          <w:id w:val="367347767"/>
+          <w:placeholder>
+            <w:docPart w:val="B72C532883FD498583D37EB9F9A59106"/>
+          </w:placeholder>
+        </w:sdtPr>
+        <w:sdtContent>
+          <w:r>
+            <w:rPr>
+              <w:rFonts w:eastAsia="Times New Roman"/>
+            </w:rPr>
+            <w:t>(Saraiva &amp; Cerejeira, 2014)</w:t>
+          </w:r>
+        </w:sdtContent>
+      </w:sdt>
+      <w:r>
+        <w:rPr>
+          <w:sz w:val="24"/>
+          <w:szCs w:val="24"/>
+        </w:rPr>
+        <w:t xml:space="preserve">. </w:t>
+      </w:r>
+    </w:p>
+    <w:p>
+      <w:pPr>
+        <w:jc w:val="both"/>
+        <w:rPr>
+          <w:sz w:val="24"/>
+          <w:szCs w:val="24"/>
+        </w:rPr>
+      </w:pPr>
+    </w:p>
+    <w:p>
+      <w:pPr>
+        <w:keepNext/>
+        <w:keepLines/>
+        <w:numPr>
+          <w:ilvl w:val="1"/>
+          <w:numId w:val="2"/>
+        </w:numPr>
+        <w:spacing w:before="40" w:after="0"/>
+        <w:outlineLvl w:val="1"/>
+        <w:rPr>
+          <w:rFonts w:eastAsiaTheme="majorEastAsia" w:cstheme="minorHAnsi"/>
+          <w:sz w:val="28"/>
+          <w:szCs w:val="28"/>
+        </w:rPr>
+      </w:pPr>
+      <w:bookmarkStart w:id="3" w:name="_Toc125389027"/>
+      <w:bookmarkStart w:id="4" w:name="_Toc125633737"/>
+      <w:r>
+        <w:rPr>
+          <w:rFonts w:eastAsiaTheme="majorEastAsia" w:cstheme="minorHAnsi"/>
+          <w:sz w:val="28"/>
+          <w:szCs w:val="28"/>
+        </w:rPr>
+        <w:t>Sintomatologia</w:t>
+      </w:r>
+      <w:bookmarkEnd w:id="3"/>
+      <w:bookmarkEnd w:id="4"/>
+    </w:p>
+    <w:p>
+      <w:pPr>
+        <w:jc w:val="both"/>
+        <w:rPr>
+          <w:sz w:val="24"/>
+          <w:szCs w:val="24"/>
+        </w:rPr>
+      </w:pPr>
+      <w:r>
+        <w:rPr>
+          <w:sz w:val="24"/>
+          <w:szCs w:val="24"/>
+        </w:rPr>
+        <w:t xml:space="preserve">        Para uma entidade ser diagnosticada com depressão </w:t>
+      </w:r>
+      <w:r>
+        <w:rPr>
+          <w:i/>
+          <w:iCs/>
+          <w:sz w:val="24"/>
+          <w:szCs w:val="24"/>
+        </w:rPr>
+        <w:t>major</w:t>
+      </w:r>
+      <w:r>
+        <w:rPr>
+          <w:sz w:val="24"/>
+          <w:szCs w:val="24"/>
+        </w:rPr>
+        <w:t xml:space="preserve"> têm de ser verificados por um especialista 5 dos 9 sintomas seguintes, sendo obrigatória a inclusão de pelo menos um destes – “humor deprimido” ou “anedonia”</w:t>
+      </w:r>
+      <w:sdt>
+        <w:sdtPr>
+          <w:rPr>
+            <w:color w:val="000000"/>
+            <w:sz w:val="24"/>
+            <w:szCs w:val="24"/>
+          </w:rPr>
+          <w:tag w:val="MENDELEY_CITATION_v3_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"/>
+          <w:id w:val="1784152934"/>
+          <w:placeholder>
+            <w:docPart w:val="B72C532883FD498583D37EB9F9A59106"/>
+          </w:placeholder>
+        </w:sdtPr>
+        <w:sdtContent>
+          <w:r>
+            <w:rPr>
+              <w:rFonts w:eastAsia="Times New Roman"/>
+            </w:rPr>
+            <w:t>(Abreu, 2006, Saraiva &amp; Cerejeira, 2014)</w:t>
+          </w:r>
+        </w:sdtContent>
+      </w:sdt>
+      <w:r>
+        <w:rPr>
+          <w:sz w:val="24"/>
+          <w:szCs w:val="24"/>
+        </w:rPr>
+        <w:t>:</w:t>
+      </w:r>
+    </w:p>
+    <w:p>
+      <w:pPr>
+        <w:numPr>
+          <w:ilvl w:val="1"/>
+          <w:numId w:val="1"/>
+        </w:numPr>
+        <w:contextualSpacing/>
+        <w:jc w:val="both"/>
+        <w:rPr>
+          <w:sz w:val="24"/>
+          <w:szCs w:val="24"/>
+        </w:rPr>
+      </w:pPr>
+      <w:r>
+        <w:rPr>
+          <w:sz w:val="24"/>
+          <w:szCs w:val="24"/>
+        </w:rPr>
+        <w:t>Humor deprimido;</w:t>
+      </w:r>
+    </w:p>
+    <w:p>
+      <w:pPr>
+        <w:ind w:left="1440"/>
+        <w:contextualSpacing/>
+        <w:jc w:val="both"/>
+        <w:rPr>
+          <w:sz w:val="24"/>
+          <w:szCs w:val="24"/>
+        </w:rPr>
+      </w:pPr>
+    </w:p>
+    <w:p>
+      <w:pPr>
+        <w:numPr>
+          <w:ilvl w:val="1"/>
+          <w:numId w:val="1"/>
+        </w:numPr>
+        <w:contextualSpacing/>
+        <w:jc w:val="both"/>
+        <w:rPr>
+          <w:sz w:val="24"/>
+          <w:szCs w:val="24"/>
+        </w:rPr>
+      </w:pPr>
+      <w:r>
+        <w:rPr>
+          <w:sz w:val="24"/>
+          <w:szCs w:val="24"/>
+        </w:rPr>
+        <w:t>Anedonia, isto é, perda de interesse e de prazer nas atividades do dia a dia;</w:t>
+      </w:r>
+    </w:p>
+    <w:p>
+      <w:pPr>
+        <w:ind w:left="1440"/>
+        <w:contextualSpacing/>
+        <w:jc w:val="both"/>
+        <w:rPr>
+          <w:sz w:val="24"/>
+          <w:szCs w:val="24"/>
+        </w:rPr>
+      </w:pPr>
+    </w:p>
+    <w:p>
+      <w:pPr>
+        <w:numPr>
+          <w:ilvl w:val="1"/>
+          <w:numId w:val="1"/>
+        </w:numPr>
+        <w:contextualSpacing/>
+        <w:jc w:val="both"/>
+        <w:rPr>
+          <w:sz w:val="24"/>
+          <w:szCs w:val="24"/>
+        </w:rPr>
+      </w:pPr>
+      <w:r>
+        <w:rPr>
+          <w:sz w:val="24"/>
+          <w:szCs w:val="24"/>
+        </w:rPr>
+        <w:t>Alterações na atividade motora, como a lentificação no pensamento e discurso e nos movimentos corporais;</w:t>
+      </w:r>
+    </w:p>
+    <w:p>
+      <w:pPr>
+        <w:numPr>
+          <w:ilvl w:val="1"/>
+          <w:numId w:val="1"/>
+        </w:numPr>
+        <w:contextualSpacing/>
+        <w:jc w:val="both"/>
+        <w:rPr>
+          <w:sz w:val="24"/>
+          <w:szCs w:val="24"/>
+        </w:rPr>
+        <w:sectPr>
+          <w:pgSz w:w="12240" w:h="15840"/>
+          <w:pgMar w:top="1440" w:right="1440" w:bottom="1440" w:left="1440" w:header="720" w:footer="720" w:gutter="0"/>
+          <w:cols w:space="720"/>
+          <w:titlePg/>
+          <w:docGrid w:linePitch="360"/>
+        </w:sectPr>
+      </w:pPr>
+    </w:p>
+    <w:p>
+      <w:pPr>
+        <w:numPr>
+          <w:ilvl w:val="1"/>
+          <w:numId w:val="1"/>
+        </w:numPr>
+        <w:contextualSpacing/>
+        <w:jc w:val="both"/>
+        <w:rPr>
+          <w:sz w:val="24"/>
+          <w:szCs w:val="24"/>
+        </w:rPr>
+      </w:pPr>
+      <w:r>
+        <w:rPr>
+          <w:sz w:val="24"/>
+          <w:szCs w:val="24"/>
+        </w:rPr>
+        <w:lastRenderedPageBreak/>
+        <w:t>Falta de energia;</w:t>
+      </w:r>
+    </w:p>
+    <w:p>
+      <w:pPr>
+        <w:ind w:left="1440"/>
+        <w:contextualSpacing/>
+        <w:jc w:val="both"/>
+        <w:rPr>
+          <w:sz w:val="24"/>
+          <w:szCs w:val="24"/>
+        </w:rPr>
+      </w:pPr>
+    </w:p>
+    <w:p>
+      <w:pPr>
+        <w:numPr>
+          <w:ilvl w:val="1"/>
+          <w:numId w:val="1"/>
+        </w:numPr>
+        <w:contextualSpacing/>
+        <w:jc w:val="both"/>
+        <w:rPr>
+          <w:sz w:val="24"/>
+          <w:szCs w:val="24"/>
+        </w:rPr>
+      </w:pPr>
+      <w:r>
+        <w:rPr>
+          <w:sz w:val="24"/>
+          <w:szCs w:val="24"/>
+        </w:rPr>
+        <w:t>Alterações no sono, havendo insónia ou hipersónia quase todos os dias;</w:t>
+      </w:r>
+    </w:p>
+    <w:p>
+      <w:pPr>
+        <w:ind w:left="1440"/>
+        <w:contextualSpacing/>
+        <w:jc w:val="both"/>
+        <w:rPr>
+          <w:sz w:val="24"/>
+          <w:szCs w:val="24"/>
+        </w:rPr>
+      </w:pPr>
+    </w:p>
+    <w:p>
+      <w:pPr>
+        <w:numPr>
+          <w:ilvl w:val="1"/>
+          <w:numId w:val="1"/>
+        </w:numPr>
+        <w:contextualSpacing/>
+        <w:jc w:val="both"/>
+        <w:rPr>
+          <w:sz w:val="24"/>
+          <w:szCs w:val="24"/>
+        </w:rPr>
+      </w:pPr>
+      <w:r>
+        <w:rPr>
+          <w:sz w:val="24"/>
+          <w:szCs w:val="24"/>
+        </w:rPr>
+        <w:t>Distorções cognitivas, como o vivenciamento de sentimentos de inutilidade ou culpa;</w:t>
+      </w:r>
+    </w:p>
+    <w:p>
+      <w:pPr>
+        <w:ind w:left="1440"/>
+        <w:contextualSpacing/>
+        <w:jc w:val="both"/>
+        <w:rPr>
+          <w:sz w:val="24"/>
+          <w:szCs w:val="24"/>
+        </w:rPr>
+      </w:pPr>
+    </w:p>
+    <w:p>
+      <w:pPr>
+        <w:numPr>
+          <w:ilvl w:val="1"/>
+          <w:numId w:val="1"/>
+        </w:numPr>
+        <w:contextualSpacing/>
+        <w:jc w:val="both"/>
+        <w:rPr>
+          <w:sz w:val="24"/>
+          <w:szCs w:val="24"/>
+        </w:rPr>
+      </w:pPr>
+      <w:r>
+        <w:rPr>
+          <w:sz w:val="24"/>
+          <w:szCs w:val="24"/>
+        </w:rPr>
+        <w:t>Alterações cognitivas, tais como dificuldades de concentração e tomada de decisão;</w:t>
+      </w:r>
+    </w:p>
+    <w:p>
+      <w:pPr>
+        <w:ind w:left="1440"/>
+        <w:contextualSpacing/>
+        <w:jc w:val="both"/>
+        <w:rPr>
+          <w:sz w:val="24"/>
+          <w:szCs w:val="24"/>
+        </w:rPr>
+      </w:pPr>
+    </w:p>
+    <w:p>
+      <w:pPr>
+        <w:numPr>
+          <w:ilvl w:val="1"/>
+          <w:numId w:val="1"/>
+        </w:numPr>
+        <w:contextualSpacing/>
+        <w:jc w:val="both"/>
+        <w:rPr>
+          <w:sz w:val="24"/>
+          <w:szCs w:val="24"/>
+        </w:rPr>
+      </w:pPr>
+      <w:r>
+        <w:rPr>
+          <w:sz w:val="24"/>
+          <w:szCs w:val="24"/>
+        </w:rPr>
+        <w:t>Ideação suicida.</w:t>
+      </w:r>
+    </w:p>
+    <w:p>
+      <w:pPr>
+        <w:jc w:val="both"/>
+        <w:rPr>
+          <w:sz w:val="24"/>
+          <w:szCs w:val="24"/>
+        </w:rPr>
+      </w:pPr>
+      <w:r>
+        <w:rPr>
+          <w:sz w:val="24"/>
+          <w:szCs w:val="24"/>
+        </w:rPr>
+        <w:t xml:space="preserve">        Estes sintomas deverão manter-se, no mínimo, durante duas semanas para ser considerado o diagnóstico.</w:t>
+      </w:r>
+    </w:p>
+    <w:p>
+      <w:pPr>
+        <w:jc w:val="both"/>
+        <w:rPr>
+          <w:sz w:val="24"/>
+          <w:szCs w:val="24"/>
+        </w:rPr>
+      </w:pPr>
+    </w:p>
+    <w:p>
+      <w:pPr>
+        <w:keepNext/>
+        <w:keepLines/>
+        <w:numPr>
+          <w:ilvl w:val="1"/>
+          <w:numId w:val="2"/>
+        </w:numPr>
+        <w:spacing w:before="40" w:after="0"/>
+        <w:outlineLvl w:val="1"/>
+        <w:rPr>
+          <w:rFonts w:eastAsiaTheme="majorEastAsia" w:cstheme="minorHAnsi"/>
+          <w:sz w:val="28"/>
+          <w:szCs w:val="28"/>
+        </w:rPr>
+      </w:pPr>
+      <w:bookmarkStart w:id="5" w:name="_Toc125633738"/>
+      <w:r>
+        <w:rPr>
+          <w:rFonts w:eastAsiaTheme="majorEastAsia" w:cstheme="minorHAnsi"/>
+          <w:sz w:val="28"/>
+          <w:szCs w:val="28"/>
+        </w:rPr>
+        <w:t>Discussão</w:t>
+      </w:r>
+      <w:bookmarkEnd w:id="5"/>
+    </w:p>
+    <w:p>
+      <w:pPr>
+        <w:jc w:val="both"/>
+        <w:rPr>
+          <w:sz w:val="24"/>
+          <w:szCs w:val="24"/>
+        </w:rPr>
+      </w:pPr>
+      <w:r>
+        <w:rPr>
+          <w:sz w:val="24"/>
+          <w:szCs w:val="24"/>
+        </w:rPr>
+        <w:t xml:space="preserve">        </w:t>
+      </w:r>
+    </w:p>
+    <w:p>
+      <w:pPr>
+        <w:jc w:val="both"/>
+        <w:rPr>
+          <w:sz w:val="24"/>
+          <w:szCs w:val="24"/>
+        </w:rPr>
+      </w:pPr>
+      <w:r>
+        <w:rPr>
+          <w:sz w:val="24"/>
+          <w:szCs w:val="24"/>
+        </w:rPr>
+        <w:t xml:space="preserve">        Esta secção que agora termina teve como objetivo, na sua maioria, na enunciação dos principais sintomas associados à depressão, permitindo desta forma pensar numa possível designação do protagonista a vir a ser desenvolvido – sendo um indivíduo com depressão, a existência de uma sintomatologia semelhante à real experienciada por quem sofre desta patologia, não só lhe dará mais credibilidade e realismo, como, mais uma vez, lhe confere uma maior profundidade, visto estes sintomas terem de estar presentes na sua história e vivência quotidiana, apresentada ao longo da narrativa do jogo.</w:t>
+      </w:r>
+    </w:p>
+    <w:p>
+      <w:pPr>
+        <w:jc w:val="both"/>
+        <w:rPr>
+          <w:sz w:val="24"/>
+          <w:szCs w:val="24"/>
+        </w:rPr>
+      </w:pPr>
+      <w:r>
+        <w:rPr>
+          <w:sz w:val="24"/>
+          <w:szCs w:val="24"/>
+        </w:rPr>
+        <w:t xml:space="preserve">        Também relativo ao tópico da depressão, a intenção era de elaborar com maior detalhe a sua componente neurobiológica, particularmente o ciclo do </w:t>
+      </w:r>
+      <w:r>
+        <w:rPr>
+          <w:i/>
+          <w:iCs/>
+          <w:sz w:val="24"/>
+          <w:szCs w:val="24"/>
+        </w:rPr>
+        <w:t>stress</w:t>
+      </w:r>
+      <w:r>
+        <w:rPr>
+          <w:sz w:val="24"/>
+          <w:szCs w:val="24"/>
+        </w:rPr>
+        <w:t xml:space="preserve"> que, em última análise, é um dos precursores no surgimento da depressão, e no eixo hipotálamo-pituitária-adrenal que, de igual forma, se revela uma grande ferramenta de conhecimento para conhecer a componente biológica desta perturbação mental. Numa próxima iteração, a intenção é acrescentar esses dois tópicos à secção aqui presente, com o intuito de explicar ao leitor como funciona a depressão, sem detalhes muito acentuados, ao nível neurobiológico, para além de poder contribuir para o desenvolvimento de planos de mecânicas de jogo – que, nesta fase, ainda não se encontram definidas, mas uma ideia já pensada seria considerar alguma mecânica que ocorra dentro do cérebro do protagonista que, para ter algum fundamento científico, precisa de vir de encontro ao que ocorre na realidade.</w:t>
+      </w:r>
     </w:p>
     <w:p/>
     <w:sectPr>
@@ -1049,6 +1810,243 @@
     </w:p>
   </w:footnote>
 </w:footnotes>
+</file>
+
+<file path=word/numbering.xml><?xml version="1.0" encoding="utf-8"?>
+<w:numbering xmlns:wpc="http://schemas.microsoft.com/office/word/2010/wordprocessingCanvas" xmlns:cx="http://schemas.microsoft.com/office/drawing/2014/chartex" xmlns:cx1="http://schemas.microsoft.com/office/drawing/2015/9/8/chartex" xmlns:cx2="http://schemas.microsoft.com/office/drawing/2015/10/21/chartex" xmlns:cx3="http://schemas.microsoft.com/office/drawing/2016/5/9/chartex" xmlns:cx4="http://schemas.microsoft.com/office/drawing/2016/5/10/chartex" xmlns:cx5="http://schemas.microsoft.com/office/drawing/2016/5/11/chartex" xmlns:cx6="http://schemas.microsoft.com/office/drawing/2016/5/12/chartex" xmlns:cx7="http://schemas.microsoft.com/office/drawing/2016/5/13/chartex" xmlns:cx8="http://schemas.microsoft.com/office/drawing/2016/5/14/chartex" xmlns:mc="http://schemas.openxmlformats.org/markup-compatibility/2006" xmlns:aink="http://schemas.microsoft.com/office/drawing/2016/ink" xmlns:am3d="http://schemas.microsoft.com/office/drawing/2017/model3d" xmlns:o="urn:schemas-microsoft-com:office:office" xmlns:oel="http://schemas.microsoft.com/office/2019/extlst" xmlns:r="http://schemas.openxmlformats.org/officeDocument/2006/relationships" xmlns:m="http://schemas.openxmlformats.org/officeDocument/2006/math" xmlns:v="urn:schemas-microsoft-com:vml" xmlns:wp14="http://schemas.microsoft.com/office/word/2010/wordprocessingDrawing" xmlns:wp="http://schemas.openxmlformats.org/drawingml/2006/wordprocessingDrawing" xmlns:w10="urn:schemas-microsoft-com:office:word" xmlns:w="http://schemas.openxmlformats.org/wordprocessingml/2006/main" xmlns:w14="http://schemas.microsoft.com/office/word/2010/wordml" xmlns:w15="http://schemas.microsoft.com/office/word/2012/wordml" xmlns:w16cex="http://schemas.microsoft.com/office/word/2018/wordml/cex" xmlns:w16cid="http://schemas.microsoft.com/office/word/2016/wordml/cid" xmlns:w16="http://schemas.microsoft.com/office/word/2018/wordml" xmlns:w16sdtdh="http://schemas.microsoft.com/office/word/2020/wordml/sdtdatahash" xmlns:w16se="http://schemas.microsoft.com/office/word/2015/wordml/symex" xmlns:wpg="http://schemas.microsoft.com/office/word/2010/wordprocessingGroup" xmlns:wpi="http://schemas.microsoft.com/office/word/2010/wordprocessingInk" xmlns:wne="http://schemas.microsoft.com/office/word/2006/wordml" xmlns:wps="http://schemas.microsoft.com/office/word/2010/wordprocessingShape" mc:Ignorable="w14 w15 w16se w16cid w16 w16cex w16sdtdh wp14">
+  <w:abstractNum w:abstractNumId="0" w15:restartNumberingAfterBreak="0">
+    <w:nsid w:val="2FBB54BE"/>
+    <w:multiLevelType w:val="hybridMultilevel"/>
+    <w:tmpl w:val="B8BA3E30"/>
+    <w:lvl w:ilvl="0" w:tplc="04090001">
+      <w:start w:val="1"/>
+      <w:numFmt w:val="bullet"/>
+      <w:lvlText w:val=""/>
+      <w:lvlJc w:val="left"/>
+      <w:pPr>
+        <w:ind w:left="720" w:hanging="360"/>
+      </w:pPr>
+      <w:rPr>
+        <w:rFonts w:ascii="Symbol" w:hAnsi="Symbol" w:hint="default"/>
+      </w:rPr>
+    </w:lvl>
+    <w:lvl w:ilvl="1" w:tplc="04090003">
+      <w:start w:val="1"/>
+      <w:numFmt w:val="bullet"/>
+      <w:lvlText w:val="o"/>
+      <w:lvlJc w:val="left"/>
+      <w:pPr>
+        <w:ind w:left="1440" w:hanging="360"/>
+      </w:pPr>
+      <w:rPr>
+        <w:rFonts w:ascii="Courier New" w:hAnsi="Courier New" w:cs="Courier New" w:hint="default"/>
+      </w:rPr>
+    </w:lvl>
+    <w:lvl w:ilvl="2" w:tplc="04090005">
+      <w:start w:val="1"/>
+      <w:numFmt w:val="bullet"/>
+      <w:lvlText w:val=""/>
+      <w:lvlJc w:val="left"/>
+      <w:pPr>
+        <w:ind w:left="2160" w:hanging="360"/>
+      </w:pPr>
+      <w:rPr>
+        <w:rFonts w:ascii="Wingdings" w:hAnsi="Wingdings" w:hint="default"/>
+      </w:rPr>
+    </w:lvl>
+    <w:lvl w:ilvl="3" w:tplc="04090001" w:tentative="1">
+      <w:start w:val="1"/>
+      <w:numFmt w:val="bullet"/>
+      <w:lvlText w:val=""/>
+      <w:lvlJc w:val="left"/>
+      <w:pPr>
+        <w:ind w:left="2880" w:hanging="360"/>
+      </w:pPr>
+      <w:rPr>
+        <w:rFonts w:ascii="Symbol" w:hAnsi="Symbol" w:hint="default"/>
+      </w:rPr>
+    </w:lvl>
+    <w:lvl w:ilvl="4" w:tplc="04090003" w:tentative="1">
+      <w:start w:val="1"/>
+      <w:numFmt w:val="bullet"/>
+      <w:lvlText w:val="o"/>
+      <w:lvlJc w:val="left"/>
+      <w:pPr>
+        <w:ind w:left="3600" w:hanging="360"/>
+      </w:pPr>
+      <w:rPr>
+        <w:rFonts w:ascii="Courier New" w:hAnsi="Courier New" w:cs="Courier New" w:hint="default"/>
+      </w:rPr>
+    </w:lvl>
+    <w:lvl w:ilvl="5" w:tplc="04090005" w:tentative="1">
+      <w:start w:val="1"/>
+      <w:numFmt w:val="bullet"/>
+      <w:lvlText w:val=""/>
+      <w:lvlJc w:val="left"/>
+      <w:pPr>
+        <w:ind w:left="4320" w:hanging="360"/>
+      </w:pPr>
+      <w:rPr>
+        <w:rFonts w:ascii="Wingdings" w:hAnsi="Wingdings" w:hint="default"/>
+      </w:rPr>
+    </w:lvl>
+    <w:lvl w:ilvl="6" w:tplc="04090001" w:tentative="1">
+      <w:start w:val="1"/>
+      <w:numFmt w:val="bullet"/>
+      <w:lvlText w:val=""/>
+      <w:lvlJc w:val="left"/>
+      <w:pPr>
+        <w:ind w:left="5040" w:hanging="360"/>
+      </w:pPr>
+      <w:rPr>
+        <w:rFonts w:ascii="Symbol" w:hAnsi="Symbol" w:hint="default"/>
+      </w:rPr>
+    </w:lvl>
+    <w:lvl w:ilvl="7" w:tplc="04090003" w:tentative="1">
+      <w:start w:val="1"/>
+      <w:numFmt w:val="bullet"/>
+      <w:lvlText w:val="o"/>
+      <w:lvlJc w:val="left"/>
+      <w:pPr>
+        <w:ind w:left="5760" w:hanging="360"/>
+      </w:pPr>
+      <w:rPr>
+        <w:rFonts w:ascii="Courier New" w:hAnsi="Courier New" w:cs="Courier New" w:hint="default"/>
+      </w:rPr>
+    </w:lvl>
+    <w:lvl w:ilvl="8" w:tplc="04090005" w:tentative="1">
+      <w:start w:val="1"/>
+      <w:numFmt w:val="bullet"/>
+      <w:lvlText w:val=""/>
+      <w:lvlJc w:val="left"/>
+      <w:pPr>
+        <w:ind w:left="6480" w:hanging="360"/>
+      </w:pPr>
+      <w:rPr>
+        <w:rFonts w:ascii="Wingdings" w:hAnsi="Wingdings" w:hint="default"/>
+      </w:rPr>
+    </w:lvl>
+  </w:abstractNum>
+  <w:abstractNum w:abstractNumId="1" w15:restartNumberingAfterBreak="0">
+    <w:nsid w:val="54866AB7"/>
+    <w:multiLevelType w:val="hybridMultilevel"/>
+    <w:tmpl w:val="2FBA3E8C"/>
+    <w:lvl w:ilvl="0" w:tplc="04090001">
+      <w:start w:val="1"/>
+      <w:numFmt w:val="bullet"/>
+      <w:lvlText w:val=""/>
+      <w:lvlJc w:val="left"/>
+      <w:pPr>
+        <w:ind w:left="1440" w:hanging="360"/>
+      </w:pPr>
+      <w:rPr>
+        <w:rFonts w:ascii="Symbol" w:hAnsi="Symbol" w:hint="default"/>
+      </w:rPr>
+    </w:lvl>
+    <w:lvl w:ilvl="1" w:tplc="04090001">
+      <w:start w:val="1"/>
+      <w:numFmt w:val="bullet"/>
+      <w:lvlText w:val=""/>
+      <w:lvlJc w:val="left"/>
+      <w:pPr>
+        <w:ind w:left="720" w:hanging="360"/>
+      </w:pPr>
+      <w:rPr>
+        <w:rFonts w:ascii="Symbol" w:hAnsi="Symbol" w:hint="default"/>
+      </w:rPr>
+    </w:lvl>
+    <w:lvl w:ilvl="2" w:tplc="FFFFFFFF">
+      <w:start w:val="1"/>
+      <w:numFmt w:val="bullet"/>
+      <w:lvlText w:val=""/>
+      <w:lvlJc w:val="left"/>
+      <w:pPr>
+        <w:ind w:left="2160" w:hanging="360"/>
+      </w:pPr>
+      <w:rPr>
+        <w:rFonts w:ascii="Wingdings" w:hAnsi="Wingdings" w:hint="default"/>
+      </w:rPr>
+    </w:lvl>
+    <w:lvl w:ilvl="3" w:tplc="FFFFFFFF" w:tentative="1">
+      <w:start w:val="1"/>
+      <w:numFmt w:val="bullet"/>
+      <w:lvlText w:val=""/>
+      <w:lvlJc w:val="left"/>
+      <w:pPr>
+        <w:ind w:left="2880" w:hanging="360"/>
+      </w:pPr>
+      <w:rPr>
+        <w:rFonts w:ascii="Symbol" w:hAnsi="Symbol" w:hint="default"/>
+      </w:rPr>
+    </w:lvl>
+    <w:lvl w:ilvl="4" w:tplc="FFFFFFFF" w:tentative="1">
+      <w:start w:val="1"/>
+      <w:numFmt w:val="bullet"/>
+      <w:lvlText w:val="o"/>
+      <w:lvlJc w:val="left"/>
+      <w:pPr>
+        <w:ind w:left="3600" w:hanging="360"/>
+      </w:pPr>
+      <w:rPr>
+        <w:rFonts w:ascii="Courier New" w:hAnsi="Courier New" w:cs="Courier New" w:hint="default"/>
+      </w:rPr>
+    </w:lvl>
+    <w:lvl w:ilvl="5" w:tplc="FFFFFFFF" w:tentative="1">
+      <w:start w:val="1"/>
+      <w:numFmt w:val="bullet"/>
+      <w:lvlText w:val=""/>
+      <w:lvlJc w:val="left"/>
+      <w:pPr>
+        <w:ind w:left="4320" w:hanging="360"/>
+      </w:pPr>
+      <w:rPr>
+        <w:rFonts w:ascii="Wingdings" w:hAnsi="Wingdings" w:hint="default"/>
+      </w:rPr>
+    </w:lvl>
+    <w:lvl w:ilvl="6" w:tplc="FFFFFFFF" w:tentative="1">
+      <w:start w:val="1"/>
+      <w:numFmt w:val="bullet"/>
+      <w:lvlText w:val=""/>
+      <w:lvlJc w:val="left"/>
+      <w:pPr>
+        <w:ind w:left="5040" w:hanging="360"/>
+      </w:pPr>
+      <w:rPr>
+        <w:rFonts w:ascii="Symbol" w:hAnsi="Symbol" w:hint="default"/>
+      </w:rPr>
+    </w:lvl>
+    <w:lvl w:ilvl="7" w:tplc="FFFFFFFF" w:tentative="1">
+      <w:start w:val="1"/>
+      <w:numFmt w:val="bullet"/>
+      <w:lvlText w:val="o"/>
+      <w:lvlJc w:val="left"/>
+      <w:pPr>
+        <w:ind w:left="5760" w:hanging="360"/>
+      </w:pPr>
+      <w:rPr>
+        <w:rFonts w:ascii="Courier New" w:hAnsi="Courier New" w:cs="Courier New" w:hint="default"/>
+      </w:rPr>
+    </w:lvl>
+    <w:lvl w:ilvl="8" w:tplc="FFFFFFFF" w:tentative="1">
+      <w:start w:val="1"/>
+      <w:numFmt w:val="bullet"/>
+      <w:lvlText w:val=""/>
+      <w:lvlJc w:val="left"/>
+      <w:pPr>
+        <w:ind w:left="6480" w:hanging="360"/>
+      </w:pPr>
+      <w:rPr>
+        <w:rFonts w:ascii="Wingdings" w:hAnsi="Wingdings" w:hint="default"/>
+      </w:rPr>
+    </w:lvl>
+  </w:abstractNum>
+  <w:num w:numId="1" w16cid:durableId="48581256">
+    <w:abstractNumId w:val="0"/>
+  </w:num>
+  <w:num w:numId="2" w16cid:durableId="1411196863">
+    <w:abstractNumId w:val="1"/>
+  </w:num>
+</w:numbering>
 </file>
 
 <file path=word/styles.xml><?xml version="1.0" encoding="utf-8"?>
@@ -1516,7 +2514,617 @@
       <w:vertAlign w:val="superscript"/>
     </w:rPr>
   </w:style>
+  <w:style w:type="paragraph" w:styleId="ListParagraph">
+    <w:name w:val="List Paragraph"/>
+    <w:basedOn w:val="Normal"/>
+    <w:uiPriority w:val="34"/>
+    <w:qFormat/>
+    <w:rsid w:val="00604257"/>
+    <w:pPr>
+      <w:ind w:left="720"/>
+      <w:contextualSpacing/>
+    </w:pPr>
+  </w:style>
 </w:styles>
+</file>
+
+<file path=word/glossary/document.xml><?xml version="1.0" encoding="utf-8"?>
+<w:glossaryDocument xmlns:wpc="http://schemas.microsoft.com/office/word/2010/wordprocessingCanvas" xmlns:cx="http://schemas.microsoft.com/office/drawing/2014/chartex" xmlns:cx1="http://schemas.microsoft.com/office/drawing/2015/9/8/chartex" xmlns:cx2="http://schemas.microsoft.com/office/drawing/2015/10/21/chartex" xmlns:cx3="http://schemas.microsoft.com/office/drawing/2016/5/9/chartex" xmlns:cx4="http://schemas.microsoft.com/office/drawing/2016/5/10/chartex" xmlns:cx5="http://schemas.microsoft.com/office/drawing/2016/5/11/chartex" xmlns:cx6="http://schemas.microsoft.com/office/drawing/2016/5/12/chartex" xmlns:cx7="http://schemas.microsoft.com/office/drawing/2016/5/13/chartex" xmlns:cx8="http://schemas.microsoft.com/office/drawing/2016/5/14/chartex" xmlns:mc="http://schemas.openxmlformats.org/markup-compatibility/2006" xmlns:aink="http://schemas.microsoft.com/office/drawing/2016/ink" xmlns:am3d="http://schemas.microsoft.com/office/drawing/2017/model3d" xmlns:o="urn:schemas-microsoft-com:office:office" xmlns:oel="http://schemas.microsoft.com/office/2019/extlst" xmlns:r="http://schemas.openxmlformats.org/officeDocument/2006/relationships" xmlns:m="http://schemas.openxmlformats.org/officeDocument/2006/math" xmlns:v="urn:schemas-microsoft-com:vml" xmlns:wp14="http://schemas.microsoft.com/office/word/2010/wordprocessingDrawing" xmlns:wp="http://schemas.openxmlformats.org/drawingml/2006/wordprocessingDrawing" xmlns:w10="urn:schemas-microsoft-com:office:word" xmlns:w="http://schemas.openxmlformats.org/wordprocessingml/2006/main" xmlns:w14="http://schemas.microsoft.com/office/word/2010/wordml" xmlns:w15="http://schemas.microsoft.com/office/word/2012/wordml" xmlns:w16cex="http://schemas.microsoft.com/office/word/2018/wordml/cex" xmlns:w16cid="http://schemas.microsoft.com/office/word/2016/wordml/cid" xmlns:w16="http://schemas.microsoft.com/office/word/2018/wordml" xmlns:w16sdtdh="http://schemas.microsoft.com/office/word/2020/wordml/sdtdatahash" xmlns:w16se="http://schemas.microsoft.com/office/word/2015/wordml/symex" xmlns:wpg="http://schemas.microsoft.com/office/word/2010/wordprocessingGroup" xmlns:wpi="http://schemas.microsoft.com/office/word/2010/wordprocessingInk" xmlns:wne="http://schemas.microsoft.com/office/word/2006/wordml" xmlns:wps="http://schemas.microsoft.com/office/word/2010/wordprocessingShape" mc:Ignorable="w14 w15 w16se w16cid w16 w16cex w16sdtdh wp14">
+  <w:docParts>
+    <w:docPart>
+      <w:docPartPr>
+        <w:name w:val="B72C532883FD498583D37EB9F9A59106"/>
+        <w:category>
+          <w:name w:val="General"/>
+          <w:gallery w:val="placeholder"/>
+        </w:category>
+        <w:types>
+          <w:type w:val="bbPlcHdr"/>
+        </w:types>
+        <w:behaviors>
+          <w:behavior w:val="content"/>
+        </w:behaviors>
+        <w:guid w:val="{795A7249-43E0-4020-BACB-971B8D33A849}"/>
+      </w:docPartPr>
+      <w:docPartBody>
+        <w:p>
+          <w:pPr>
+            <w:pStyle w:val="B72C532883FD498583D37EB9F9A59106"/>
+          </w:pPr>
+          <w:r>
+            <w:rPr>
+              <w:rStyle w:val="PlaceholderText"/>
+            </w:rPr>
+            <w:t>Click or tap here to enter text.</w:t>
+          </w:r>
+        </w:p>
+      </w:docPartBody>
+    </w:docPart>
+  </w:docParts>
+</w:glossaryDocument>
+</file>
+
+<file path=word/glossary/fontTable.xml><?xml version="1.0" encoding="utf-8"?>
+<w:fonts xmlns:mc="http://schemas.openxmlformats.org/markup-compatibility/2006" xmlns:r="http://schemas.openxmlformats.org/officeDocument/2006/relationships" xmlns:w="http://schemas.openxmlformats.org/wordprocessingml/2006/main" xmlns:w14="http://schemas.microsoft.com/office/word/2010/wordml" xmlns:w15="http://schemas.microsoft.com/office/word/2012/wordml" xmlns:w16cex="http://schemas.microsoft.com/office/word/2018/wordml/cex" xmlns:w16cid="http://schemas.microsoft.com/office/word/2016/wordml/cid" xmlns:w16="http://schemas.microsoft.com/office/word/2018/wordml" xmlns:w16sdtdh="http://schemas.microsoft.com/office/word/2020/wordml/sdtdatahash" xmlns:w16se="http://schemas.microsoft.com/office/word/2015/wordml/symex" mc:Ignorable="w14 w15 w16se w16cid w16 w16cex w16sdtdh">
+  <w:font w:name="Symbol">
+    <w:panose1 w:val="05050102010706020507"/>
+    <w:charset w:val="02"/>
+    <w:family w:val="roman"/>
+    <w:pitch w:val="variable"/>
+    <w:sig w:usb0="00000000" w:usb1="10000000" w:usb2="00000000" w:usb3="00000000" w:csb0="80000000" w:csb1="00000000"/>
+  </w:font>
+  <w:font w:name="Times New Roman">
+    <w:altName w:val="Times New Roman"/>
+    <w:panose1 w:val="02020603050405020304"/>
+    <w:charset w:val="00"/>
+    <w:family w:val="roman"/>
+    <w:pitch w:val="variable"/>
+    <w:sig w:usb0="E0002EFF" w:usb1="C000785B" w:usb2="00000009" w:usb3="00000000" w:csb0="000001FF" w:csb1="00000000"/>
+  </w:font>
+  <w:font w:name="Courier New">
+    <w:panose1 w:val="02070309020205020404"/>
+    <w:charset w:val="00"/>
+    <w:family w:val="modern"/>
+    <w:pitch w:val="fixed"/>
+    <w:sig w:usb0="E0002EFF" w:usb1="C0007843" w:usb2="00000009" w:usb3="00000000" w:csb0="000001FF" w:csb1="00000000"/>
+  </w:font>
+  <w:font w:name="Wingdings">
+    <w:panose1 w:val="05000000000000000000"/>
+    <w:charset w:val="02"/>
+    <w:family w:val="auto"/>
+    <w:pitch w:val="variable"/>
+    <w:sig w:usb0="00000000" w:usb1="10000000" w:usb2="00000000" w:usb3="00000000" w:csb0="80000000" w:csb1="00000000"/>
+  </w:font>
+  <w:font w:name="Calibri">
+    <w:panose1 w:val="020F0502020204030204"/>
+    <w:charset w:val="00"/>
+    <w:family w:val="swiss"/>
+    <w:pitch w:val="variable"/>
+    <w:sig w:usb0="E4002EFF" w:usb1="C200247B" w:usb2="00000009" w:usb3="00000000" w:csb0="000001FF" w:csb1="00000000"/>
+  </w:font>
+  <w:font w:name="Broadway">
+    <w:panose1 w:val="04040905080B02020502"/>
+    <w:charset w:val="00"/>
+    <w:family w:val="decorative"/>
+    <w:pitch w:val="variable"/>
+    <w:sig w:usb0="00000003" w:usb1="00000000" w:usb2="00000000" w:usb3="00000000" w:csb0="00000001" w:csb1="00000000"/>
+  </w:font>
+  <w:font w:name="Yu Gothic Light">
+    <w:altName w:val="游ゴシック Light"/>
+    <w:panose1 w:val="020B0300000000000000"/>
+    <w:charset w:val="80"/>
+    <w:family w:val="swiss"/>
+    <w:pitch w:val="variable"/>
+    <w:sig w:usb0="E00002FF" w:usb1="2AC7FDFF" w:usb2="00000016" w:usb3="00000000" w:csb0="0002009F" w:csb1="00000000"/>
+  </w:font>
+  <w:font w:name="Calibri Light">
+    <w:panose1 w:val="020F0302020204030204"/>
+    <w:charset w:val="00"/>
+    <w:family w:val="swiss"/>
+    <w:pitch w:val="variable"/>
+    <w:sig w:usb0="E4002EFF" w:usb1="C200247B" w:usb2="00000009" w:usb3="00000000" w:csb0="000001FF" w:csb1="00000000"/>
+  </w:font>
+  <w:font w:name="Yu Mincho">
+    <w:altName w:val="游明朝"/>
+    <w:panose1 w:val="02020400000000000000"/>
+    <w:charset w:val="80"/>
+    <w:family w:val="roman"/>
+    <w:pitch w:val="variable"/>
+    <w:sig w:usb0="800002E7" w:usb1="2AC7FCFF" w:usb2="00000012" w:usb3="00000000" w:csb0="0002009F" w:csb1="00000000"/>
+  </w:font>
+</w:fonts>
+</file>
+
+<file path=word/glossary/settings.xml><?xml version="1.0" encoding="utf-8"?>
+<w:settings xmlns:mc="http://schemas.openxmlformats.org/markup-compatibility/2006" xmlns:o="urn:schemas-microsoft-com:office:office" xmlns:r="http://schemas.openxmlformats.org/officeDocument/2006/relationships" xmlns:m="http://schemas.openxmlformats.org/officeDocument/2006/math" xmlns:v="urn:schemas-microsoft-com:vml" xmlns:w10="urn:schemas-microsoft-com:office:word" xmlns:w="http://schemas.openxmlformats.org/wordprocessingml/2006/main" xmlns:w14="http://schemas.microsoft.com/office/word/2010/wordml" xmlns:w15="http://schemas.microsoft.com/office/word/2012/wordml" xmlns:w16cex="http://schemas.microsoft.com/office/word/2018/wordml/cex" xmlns:w16cid="http://schemas.microsoft.com/office/word/2016/wordml/cid" xmlns:w16="http://schemas.microsoft.com/office/word/2018/wordml" xmlns:w16sdtdh="http://schemas.microsoft.com/office/word/2020/wordml/sdtdatahash" xmlns:w16se="http://schemas.microsoft.com/office/word/2015/wordml/symex" xmlns:sl="http://schemas.openxmlformats.org/schemaLibrary/2006/main" mc:Ignorable="w14 w15 w16se w16cid w16 w16cex w16sdtdh">
+  <w:view w:val="normal"/>
+  <w:defaultTabStop w:val="720"/>
+  <w:characterSpacingControl w:val="doNotCompress"/>
+  <w:compat>
+    <w:useFELayout/>
+    <w:compatSetting w:name="compatibilityMode" w:uri="http://schemas.microsoft.com/office/word" w:val="15"/>
+    <w:compatSetting w:name="overrideTableStyleFontSizeAndJustification" w:uri="http://schemas.microsoft.com/office/word" w:val="1"/>
+    <w:compatSetting w:name="enableOpenTypeFeatures" w:uri="http://schemas.microsoft.com/office/word" w:val="1"/>
+    <w:compatSetting w:name="doNotFlipMirrorIndents" w:uri="http://schemas.microsoft.com/office/word" w:val="1"/>
+    <w:compatSetting w:name="differentiateMultirowTableHeaders" w:uri="http://schemas.microsoft.com/office/word" w:val="1"/>
+    <w:compatSetting w:name="useWord2013TrackBottomHyphenation" w:uri="http://schemas.microsoft.com/office/word" w:val="0"/>
+  </w:compat>
+  <w:rsids>
+    <w:rsidRoot w:val="00C441E3"/>
+    <w:rsid w:val="00324565"/>
+    <w:rsid w:val="00C441E3"/>
+  </w:rsids>
+  <m:mathPr>
+    <m:mathFont m:val="Cambria Math"/>
+    <m:brkBin m:val="before"/>
+    <m:brkBinSub m:val="--"/>
+    <m:smallFrac m:val="0"/>
+    <m:dispDef/>
+    <m:lMargin m:val="0"/>
+    <m:rMargin m:val="0"/>
+    <m:defJc m:val="centerGroup"/>
+    <m:wrapIndent m:val="1440"/>
+    <m:intLim m:val="subSup"/>
+    <m:naryLim m:val="undOvr"/>
+  </m:mathPr>
+  <w:themeFontLang w:val="en-US" w:eastAsia="ja-JP"/>
+  <w:clrSchemeMapping w:bg1="light1" w:t1="dark1" w:bg2="light2" w:t2="dark2" w:accent1="accent1" w:accent2="accent2" w:accent3="accent3" w:accent4="accent4" w:accent5="accent5" w:accent6="accent6" w:hyperlink="hyperlink" w:followedHyperlink="followedHyperlink"/>
+  <w:decimalSymbol w:val="."/>
+  <w:listSeparator w:val=","/>
+  <w15:chartTrackingRefBased/>
+</w:settings>
+</file>
+
+<file path=word/glossary/styles.xml><?xml version="1.0" encoding="utf-8"?>
+<w:styles xmlns:mc="http://schemas.openxmlformats.org/markup-compatibility/2006" xmlns:r="http://schemas.openxmlformats.org/officeDocument/2006/relationships" xmlns:w="http://schemas.openxmlformats.org/wordprocessingml/2006/main" xmlns:w14="http://schemas.microsoft.com/office/word/2010/wordml" xmlns:w15="http://schemas.microsoft.com/office/word/2012/wordml" xmlns:w16cex="http://schemas.microsoft.com/office/word/2018/wordml/cex" xmlns:w16cid="http://schemas.microsoft.com/office/word/2016/wordml/cid" xmlns:w16="http://schemas.microsoft.com/office/word/2018/wordml" xmlns:w16sdtdh="http://schemas.microsoft.com/office/word/2020/wordml/sdtdatahash" xmlns:w16se="http://schemas.microsoft.com/office/word/2015/wordml/symex" mc:Ignorable="w14 w15 w16se w16cid w16 w16cex w16sdtdh">
+  <w:docDefaults>
+    <w:rPrDefault>
+      <w:rPr>
+        <w:rFonts w:asciiTheme="minorHAnsi" w:eastAsiaTheme="minorEastAsia" w:hAnsiTheme="minorHAnsi" w:cstheme="minorBidi"/>
+        <w:kern w:val="2"/>
+        <w:sz w:val="22"/>
+        <w:szCs w:val="22"/>
+        <w:lang w:val="en-US" w:eastAsia="ja-JP" w:bidi="ar-SA"/>
+        <w14:ligatures w14:val="standardContextual"/>
+      </w:rPr>
+    </w:rPrDefault>
+    <w:pPrDefault>
+      <w:pPr>
+        <w:spacing w:after="160" w:line="259" w:lineRule="auto"/>
+      </w:pPr>
+    </w:pPrDefault>
+  </w:docDefaults>
+  <w:latentStyles w:defLockedState="0" w:defUIPriority="99" w:defSemiHidden="0" w:defUnhideWhenUsed="0" w:defQFormat="0" w:count="376">
+    <w:lsdException w:name="Normal" w:uiPriority="0" w:qFormat="1"/>
+    <w:lsdException w:name="heading 1" w:uiPriority="9" w:qFormat="1"/>
+    <w:lsdException w:name="heading 2" w:semiHidden="1" w:uiPriority="9" w:unhideWhenUsed="1" w:qFormat="1"/>
+    <w:lsdException w:name="heading 3" w:semiHidden="1" w:uiPriority="9" w:unhideWhenUsed="1" w:qFormat="1"/>
+    <w:lsdException w:name="heading 4" w:semiHidden="1" w:uiPriority="9" w:unhideWhenUsed="1" w:qFormat="1"/>
+    <w:lsdException w:name="heading 5" w:semiHidden="1" w:uiPriority="9" w:unhideWhenUsed="1" w:qFormat="1"/>
+    <w:lsdException w:name="heading 6" w:semiHidden="1" w:uiPriority="9" w:unhideWhenUsed="1" w:qFormat="1"/>
+    <w:lsdException w:name="heading 7" w:semiHidden="1" w:uiPriority="9" w:unhideWhenUsed="1" w:qFormat="1"/>
+    <w:lsdException w:name="heading 8" w:semiHidden="1" w:uiPriority="9" w:unhideWhenUsed="1" w:qFormat="1"/>
+    <w:lsdException w:name="heading 9" w:semiHidden="1" w:uiPriority="9" w:unhideWhenUsed="1" w:qFormat="1"/>
+    <w:lsdException w:name="index 1" w:semiHidden="1" w:unhideWhenUsed="1"/>
+    <w:lsdException w:name="index 2" w:semiHidden="1" w:unhideWhenUsed="1"/>
+    <w:lsdException w:name="index 3" w:semiHidden="1" w:unhideWhenUsed="1"/>
+    <w:lsdException w:name="index 4" w:semiHidden="1" w:unhideWhenUsed="1"/>
+    <w:lsdException w:name="index 5" w:semiHidden="1" w:unhideWhenUsed="1"/>
+    <w:lsdException w:name="index 6" w:semiHidden="1" w:unhideWhenUsed="1"/>
+    <w:lsdException w:name="index 7" w:semiHidden="1" w:unhideWhenUsed="1"/>
+    <w:lsdException w:name="index 8" w:semiHidden="1" w:unhideWhenUsed="1"/>
+    <w:lsdException w:name="index 9" w:semiHidden="1" w:unhideWhenUsed="1"/>
+    <w:lsdException w:name="toc 1" w:semiHidden="1" w:uiPriority="39" w:unhideWhenUsed="1"/>
+    <w:lsdException w:name="toc 2" w:semiHidden="1" w:uiPriority="39" w:unhideWhenUsed="1"/>
+    <w:lsdException w:name="toc 3" w:semiHidden="1" w:uiPriority="39" w:unhideWhenUsed="1"/>
+    <w:lsdException w:name="toc 4" w:semiHidden="1" w:uiPriority="39" w:unhideWhenUsed="1"/>
+    <w:lsdException w:name="toc 5" w:semiHidden="1" w:uiPriority="39" w:unhideWhenUsed="1"/>
+    <w:lsdException w:name="toc 6" w:semiHidden="1" w:uiPriority="39" w:unhideWhenUsed="1"/>
+    <w:lsdException w:name="toc 7" w:semiHidden="1" w:uiPriority="39" w:unhideWhenUsed="1"/>
+    <w:lsdException w:name="toc 8" w:semiHidden="1" w:uiPriority="39" w:unhideWhenUsed="1"/>
+    <w:lsdException w:name="toc 9" w:semiHidden="1" w:uiPriority="39" w:unhideWhenUsed="1"/>
+    <w:lsdException w:name="Normal Indent" w:semiHidden="1" w:unhideWhenUsed="1"/>
+    <w:lsdException w:name="footnote text" w:semiHidden="1" w:unhideWhenUsed="1"/>
+    <w:lsdException w:name="annotation text" w:semiHidden="1" w:unhideWhenUsed="1"/>
+    <w:lsdException w:name="header" w:semiHidden="1" w:unhideWhenUsed="1"/>
+    <w:lsdException w:name="footer" w:semiHidden="1" w:unhideWhenUsed="1"/>
+    <w:lsdException w:name="index heading" w:semiHidden="1" w:unhideWhenUsed="1"/>
+    <w:lsdException w:name="caption" w:semiHidden="1" w:uiPriority="35" w:unhideWhenUsed="1" w:qFormat="1"/>
+    <w:lsdException w:name="table of figures" w:semiHidden="1" w:unhideWhenUsed="1"/>
+    <w:lsdException w:name="envelope address" w:semiHidden="1" w:unhideWhenUsed="1"/>
+    <w:lsdException w:name="envelope return" w:semiHidden="1" w:unhideWhenUsed="1"/>
+    <w:lsdException w:name="footnote reference" w:semiHidden="1" w:unhideWhenUsed="1"/>
+    <w:lsdException w:name="annotation reference" w:semiHidden="1" w:unhideWhenUsed="1"/>
+    <w:lsdException w:name="line number" w:semiHidden="1" w:unhideWhenUsed="1"/>
+    <w:lsdException w:name="page number" w:semiHidden="1" w:unhideWhenUsed="1"/>
+    <w:lsdException w:name="endnote reference" w:semiHidden="1" w:unhideWhenUsed="1"/>
+    <w:lsdException w:name="endnote text" w:semiHidden="1" w:unhideWhenUsed="1"/>
+    <w:lsdException w:name="table of authorities" w:semiHidden="1" w:unhideWhenUsed="1"/>
+    <w:lsdException w:name="macro" w:semiHidden="1" w:unhideWhenUsed="1"/>
+    <w:lsdException w:name="toa heading" w:semiHidden="1" w:unhideWhenUsed="1"/>
+    <w:lsdException w:name="List" w:semiHidden="1" w:unhideWhenUsed="1"/>
+    <w:lsdException w:name="List Bullet" w:semiHidden="1" w:unhideWhenUsed="1"/>
+    <w:lsdException w:name="List Number" w:semiHidden="1" w:unhideWhenUsed="1"/>
+    <w:lsdException w:name="List 2" w:semiHidden="1" w:unhideWhenUsed="1"/>
+    <w:lsdException w:name="List 3" w:semiHidden="1" w:unhideWhenUsed="1"/>
+    <w:lsdException w:name="List 4" w:semiHidden="1" w:unhideWhenUsed="1"/>
+    <w:lsdException w:name="List 5" w:semiHidden="1" w:unhideWhenUsed="1"/>
+    <w:lsdException w:name="List Bullet 2" w:semiHidden="1" w:unhideWhenUsed="1"/>
+    <w:lsdException w:name="List Bullet 3" w:semiHidden="1" w:unhideWhenUsed="1"/>
+    <w:lsdException w:name="List Bullet 4" w:semiHidden="1" w:unhideWhenUsed="1"/>
+    <w:lsdException w:name="List Bullet 5" w:semiHidden="1" w:unhideWhenUsed="1"/>
+    <w:lsdException w:name="List Number 2" w:semiHidden="1" w:unhideWhenUsed="1"/>
+    <w:lsdException w:name="List Number 3" w:semiHidden="1" w:unhideWhenUsed="1"/>
+    <w:lsdException w:name="List Number 4" w:semiHidden="1" w:unhideWhenUsed="1"/>
+    <w:lsdException w:name="List Number 5" w:semiHidden="1" w:unhideWhenUsed="1"/>
+    <w:lsdException w:name="Title" w:uiPriority="10" w:qFormat="1"/>
+    <w:lsdException w:name="Closing" w:semiHidden="1" w:unhideWhenUsed="1"/>
+    <w:lsdException w:name="Signature" w:semiHidden="1" w:unhideWhenUsed="1"/>
+    <w:lsdException w:name="Default Paragraph Font" w:semiHidden="1" w:uiPriority="1" w:unhideWhenUsed="1"/>
+    <w:lsdException w:name="Body Text" w:semiHidden="1" w:unhideWhenUsed="1"/>
+    <w:lsdException w:name="Body Text Indent" w:semiHidden="1" w:unhideWhenUsed="1"/>
+    <w:lsdException w:name="List Continue" w:semiHidden="1" w:unhideWhenUsed="1"/>
+    <w:lsdException w:name="List Continue 2" w:semiHidden="1" w:unhideWhenUsed="1"/>
+    <w:lsdException w:name="List Continue 3" w:semiHidden="1" w:unhideWhenUsed="1"/>
+    <w:lsdException w:name="List Continue 4" w:semiHidden="1" w:unhideWhenUsed="1"/>
+    <w:lsdException w:name="List Continue 5" w:semiHidden="1" w:unhideWhenUsed="1"/>
+    <w:lsdException w:name="Message Header" w:semiHidden="1" w:unhideWhenUsed="1"/>
+    <w:lsdException w:name="Subtitle" w:uiPriority="11" w:qFormat="1"/>
+    <w:lsdException w:name="Salutation" w:semiHidden="1" w:unhideWhenUsed="1"/>
+    <w:lsdException w:name="Date" w:semiHidden="1" w:unhideWhenUsed="1"/>
+    <w:lsdException w:name="Body Text First Indent" w:semiHidden="1" w:unhideWhenUsed="1"/>
+    <w:lsdException w:name="Body Text First Indent 2" w:semiHidden="1" w:unhideWhenUsed="1"/>
+    <w:lsdException w:name="Note Heading" w:semiHidden="1" w:unhideWhenUsed="1"/>
+    <w:lsdException w:name="Body Text 2" w:semiHidden="1" w:unhideWhenUsed="1"/>
+    <w:lsdException w:name="Body Text 3" w:semiHidden="1" w:unhideWhenUsed="1"/>
+    <w:lsdException w:name="Body Text Indent 2" w:semiHidden="1" w:unhideWhenUsed="1"/>
+    <w:lsdException w:name="Body Text Indent 3" w:semiHidden="1" w:unhideWhenUsed="1"/>
+    <w:lsdException w:name="Block Text" w:semiHidden="1" w:unhideWhenUsed="1"/>
+    <w:lsdException w:name="Hyperlink" w:semiHidden="1" w:unhideWhenUsed="1"/>
+    <w:lsdException w:name="FollowedHyperlink" w:semiHidden="1" w:unhideWhenUsed="1"/>
+    <w:lsdException w:name="Strong" w:uiPriority="22" w:qFormat="1"/>
+    <w:lsdException w:name="Emphasis" w:uiPriority="20" w:qFormat="1"/>
+    <w:lsdException w:name="Document Map" w:semiHidden="1" w:unhideWhenUsed="1"/>
+    <w:lsdException w:name="Plain Text" w:semiHidden="1" w:unhideWhenUsed="1"/>
+    <w:lsdException w:name="E-mail Signature" w:semiHidden="1" w:unhideWhenUsed="1"/>
+    <w:lsdException w:name="HTML Top of Form" w:semiHidden="1" w:unhideWhenUsed="1"/>
+    <w:lsdException w:name="HTML Bottom of Form" w:semiHidden="1" w:unhideWhenUsed="1"/>
+    <w:lsdException w:name="Normal (Web)" w:semiHidden="1" w:unhideWhenUsed="1"/>
+    <w:lsdException w:name="HTML Acronym" w:semiHidden="1" w:unhideWhenUsed="1"/>
+    <w:lsdException w:name="HTML Address" w:semiHidden="1" w:unhideWhenUsed="1"/>
+    <w:lsdException w:name="HTML Cite" w:semiHidden="1" w:unhideWhenUsed="1"/>
+    <w:lsdException w:name="HTML Code" w:semiHidden="1" w:unhideWhenUsed="1"/>
+    <w:lsdException w:name="HTML Definition" w:semiHidden="1" w:unhideWhenUsed="1"/>
+    <w:lsdException w:name="HTML Keyboard" w:semiHidden="1" w:unhideWhenUsed="1"/>
+    <w:lsdException w:name="HTML Preformatted" w:semiHidden="1" w:unhideWhenUsed="1"/>
+    <w:lsdException w:name="HTML Sample" w:semiHidden="1" w:unhideWhenUsed="1"/>
+    <w:lsdException w:name="HTML Typewriter" w:semiHidden="1" w:unhideWhenUsed="1"/>
+    <w:lsdException w:name="HTML Variable" w:semiHidden="1" w:unhideWhenUsed="1"/>
+    <w:lsdException w:name="Normal Table" w:semiHidden="1" w:unhideWhenUsed="1"/>
+    <w:lsdException w:name="annotation subject" w:semiHidden="1" w:unhideWhenUsed="1"/>
+    <w:lsdException w:name="No List" w:semiHidden="1" w:unhideWhenUsed="1"/>
+    <w:lsdException w:name="Outline List 1" w:semiHidden="1" w:unhideWhenUsed="1"/>
+    <w:lsdException w:name="Outline List 2" w:semiHidden="1" w:unhideWhenUsed="1"/>
+    <w:lsdException w:name="Outline List 3" w:semiHidden="1" w:unhideWhenUsed="1"/>
+    <w:lsdException w:name="Table Simple 1" w:semiHidden="1" w:unhideWhenUsed="1"/>
+    <w:lsdException w:name="Table Simple 2" w:semiHidden="1" w:unhideWhenUsed="1"/>
+    <w:lsdException w:name="Table Simple 3" w:semiHidden="1" w:unhideWhenUsed="1"/>
+    <w:lsdException w:name="Table Classic 1" w:semiHidden="1" w:unhideWhenUsed="1"/>
+    <w:lsdException w:name="Table Classic 2" w:semiHidden="1" w:unhideWhenUsed="1"/>
+    <w:lsdException w:name="Table Classic 3" w:semiHidden="1" w:unhideWhenUsed="1"/>
+    <w:lsdException w:name="Table Classic 4" w:semiHidden="1" w:unhideWhenUsed="1"/>
+    <w:lsdException w:name="Table Colorful 1" w:semiHidden="1" w:unhideWhenUsed="1"/>
+    <w:lsdException w:name="Table Colorful 2" w:semiHidden="1" w:unhideWhenUsed="1"/>
+    <w:lsdException w:name="Table Colorful 3" w:semiHidden="1" w:unhideWhenUsed="1"/>
+    <w:lsdException w:name="Table Columns 1" w:semiHidden="1" w:unhideWhenUsed="1"/>
+    <w:lsdException w:name="Table Columns 2" w:semiHidden="1" w:unhideWhenUsed="1"/>
+    <w:lsdException w:name="Table Columns 3" w:semiHidden="1" w:unhideWhenUsed="1"/>
+    <w:lsdException w:name="Table Columns 4" w:semiHidden="1" w:unhideWhenUsed="1"/>
+    <w:lsdException w:name="Table Columns 5" w:semiHidden="1" w:unhideWhenUsed="1"/>
+    <w:lsdException w:name="Table Grid 1" w:semiHidden="1" w:unhideWhenUsed="1"/>
+    <w:lsdException w:name="Table Grid 2" w:semiHidden="1" w:unhideWhenUsed="1"/>
+    <w:lsdException w:name="Table Grid 3" w:semiHidden="1" w:unhideWhenUsed="1"/>
+    <w:lsdException w:name="Table Grid 4" w:semiHidden="1" w:unhideWhenUsed="1"/>
+    <w:lsdException w:name="Table Grid 5" w:semiHidden="1" w:unhideWhenUsed="1"/>
+    <w:lsdException w:name="Table Grid 6" w:semiHidden="1" w:unhideWhenUsed="1"/>
+    <w:lsdException w:name="Table Grid 7" w:semiHidden="1" w:unhideWhenUsed="1"/>
+    <w:lsdException w:name="Table Grid 8" w:semiHidden="1" w:unhideWhenUsed="1"/>
+    <w:lsdException w:name="Table List 1" w:semiHidden="1" w:unhideWhenUsed="1"/>
+    <w:lsdException w:name="Table List 2" w:semiHidden="1" w:unhideWhenUsed="1"/>
+    <w:lsdException w:name="Table List 3" w:semiHidden="1" w:unhideWhenUsed="1"/>
+    <w:lsdException w:name="Table List 4" w:semiHidden="1" w:unhideWhenUsed="1"/>
+    <w:lsdException w:name="Table List 5" w:semiHidden="1" w:unhideWhenUsed="1"/>
+    <w:lsdException w:name="Table List 6" w:semiHidden="1" w:unhideWhenUsed="1"/>
+    <w:lsdException w:name="Table List 7" w:semiHidden="1" w:unhideWhenUsed="1"/>
+    <w:lsdException w:name="Table List 8" w:semiHidden="1" w:unhideWhenUsed="1"/>
+    <w:lsdException w:name="Table 3D effects 1" w:semiHidden="1" w:unhideWhenUsed="1"/>
+    <w:lsdException w:name="Table 3D effects 2" w:semiHidden="1" w:unhideWhenUsed="1"/>
+    <w:lsdException w:name="Table 3D effects 3" w:semiHidden="1" w:unhideWhenUsed="1"/>
+    <w:lsdException w:name="Table Contemporary" w:semiHidden="1" w:unhideWhenUsed="1"/>
+    <w:lsdException w:name="Table Elegant" w:semiHidden="1" w:unhideWhenUsed="1"/>
+    <w:lsdException w:name="Table Professional" w:semiHidden="1" w:unhideWhenUsed="1"/>
+    <w:lsdException w:name="Table Subtle 1" w:semiHidden="1" w:unhideWhenUsed="1"/>
+    <w:lsdException w:name="Table Subtle 2" w:semiHidden="1" w:unhideWhenUsed="1"/>
+    <w:lsdException w:name="Table Web 1" w:semiHidden="1" w:unhideWhenUsed="1"/>
+    <w:lsdException w:name="Table Web 2" w:semiHidden="1" w:unhideWhenUsed="1"/>
+    <w:lsdException w:name="Table Web 3" w:semiHidden="1" w:unhideWhenUsed="1"/>
+    <w:lsdException w:name="Balloon Text" w:semiHidden="1" w:unhideWhenUsed="1"/>
+    <w:lsdException w:name="Table Grid" w:uiPriority="39"/>
+    <w:lsdException w:name="Table Theme" w:semiHidden="1" w:unhideWhenUsed="1"/>
+    <w:lsdException w:name="Placeholder Text" w:semiHidden="1"/>
+    <w:lsdException w:name="No Spacing" w:uiPriority="1" w:qFormat="1"/>
+    <w:lsdException w:name="Light Shading" w:uiPriority="60"/>
+    <w:lsdException w:name="Light List" w:uiPriority="61"/>
+    <w:lsdException w:name="Light Grid" w:uiPriority="62"/>
+    <w:lsdException w:name="Medium Shading 1" w:uiPriority="63"/>
+    <w:lsdException w:name="Medium Shading 2" w:uiPriority="64"/>
+    <w:lsdException w:name="Medium List 1" w:uiPriority="65"/>
+    <w:lsdException w:name="Medium List 2" w:uiPriority="66"/>
+    <w:lsdException w:name="Medium Grid 1" w:uiPriority="67"/>
+    <w:lsdException w:name="Medium Grid 2" w:uiPriority="68"/>
+    <w:lsdException w:name="Medium Grid 3" w:uiPriority="69"/>
+    <w:lsdException w:name="Dark List" w:uiPriority="70"/>
+    <w:lsdException w:name="Colorful Shading" w:uiPriority="71"/>
+    <w:lsdException w:name="Colorful List" w:uiPriority="72"/>
+    <w:lsdException w:name="Colorful Grid" w:uiPriority="73"/>
+    <w:lsdException w:name="Light Shading Accent 1" w:uiPriority="60"/>
+    <w:lsdException w:name="Light List Accent 1" w:uiPriority="61"/>
+    <w:lsdException w:name="Light Grid Accent 1" w:uiPriority="62"/>
+    <w:lsdException w:name="Medium Shading 1 Accent 1" w:uiPriority="63"/>
+    <w:lsdException w:name="Medium Shading 2 Accent 1" w:uiPriority="64"/>
+    <w:lsdException w:name="Medium List 1 Accent 1" w:uiPriority="65"/>
+    <w:lsdException w:name="Revision" w:semiHidden="1"/>
+    <w:lsdException w:name="List Paragraph" w:uiPriority="34" w:qFormat="1"/>
+    <w:lsdException w:name="Quote" w:uiPriority="29" w:qFormat="1"/>
+    <w:lsdException w:name="Intense Quote" w:uiPriority="30" w:qFormat="1"/>
+    <w:lsdException w:name="Medium List 2 Accent 1" w:uiPriority="66"/>
+    <w:lsdException w:name="Medium Grid 1 Accent 1" w:uiPriority="67"/>
+    <w:lsdException w:name="Medium Grid 2 Accent 1" w:uiPriority="68"/>
+    <w:lsdException w:name="Medium Grid 3 Accent 1" w:uiPriority="69"/>
+    <w:lsdException w:name="Dark List Accent 1" w:uiPriority="70"/>
+    <w:lsdException w:name="Colorful Shading Accent 1" w:uiPriority="71"/>
+    <w:lsdException w:name="Colorful List Accent 1" w:uiPriority="72"/>
+    <w:lsdException w:name="Colorful Grid Accent 1" w:uiPriority="73"/>
+    <w:lsdException w:name="Light Shading Accent 2" w:uiPriority="60"/>
+    <w:lsdException w:name="Light List Accent 2" w:uiPriority="61"/>
+    <w:lsdException w:name="Light Grid Accent 2" w:uiPriority="62"/>
+    <w:lsdException w:name="Medium Shading 1 Accent 2" w:uiPriority="63"/>
+    <w:lsdException w:name="Medium Shading 2 Accent 2" w:uiPriority="64"/>
+    <w:lsdException w:name="Medium List 1 Accent 2" w:uiPriority="65"/>
+    <w:lsdException w:name="Medium List 2 Accent 2" w:uiPriority="66"/>
+    <w:lsdException w:name="Medium Grid 1 Accent 2" w:uiPriority="67"/>
+    <w:lsdException w:name="Medium Grid 2 Accent 2" w:uiPriority="68"/>
+    <w:lsdException w:name="Medium Grid 3 Accent 2" w:uiPriority="69"/>
+    <w:lsdException w:name="Dark List Accent 2" w:uiPriority="70"/>
+    <w:lsdException w:name="Colorful Shading Accent 2" w:uiPriority="71"/>
+    <w:lsdException w:name="Colorful List Accent 2" w:uiPriority="72"/>
+    <w:lsdException w:name="Colorful Grid Accent 2" w:uiPriority="73"/>
+    <w:lsdException w:name="Light Shading Accent 3" w:uiPriority="60"/>
+    <w:lsdException w:name="Light List Accent 3" w:uiPriority="61"/>
+    <w:lsdException w:name="Light Grid Accent 3" w:uiPriority="62"/>
+    <w:lsdException w:name="Medium Shading 1 Accent 3" w:uiPriority="63"/>
+    <w:lsdException w:name="Medium Shading 2 Accent 3" w:uiPriority="64"/>
+    <w:lsdException w:name="Medium List 1 Accent 3" w:uiPriority="65"/>
+    <w:lsdException w:name="Medium List 2 Accent 3" w:uiPriority="66"/>
+    <w:lsdException w:name="Medium Grid 1 Accent 3" w:uiPriority="67"/>
+    <w:lsdException w:name="Medium Grid 2 Accent 3" w:uiPriority="68"/>
+    <w:lsdException w:name="Medium Grid 3 Accent 3" w:uiPriority="69"/>
+    <w:lsdException w:name="Dark List Accent 3" w:uiPriority="70"/>
+    <w:lsdException w:name="Colorful Shading Accent 3" w:uiPriority="71"/>
+    <w:lsdException w:name="Colorful List Accent 3" w:uiPriority="72"/>
+    <w:lsdException w:name="Colorful Grid Accent 3" w:uiPriority="73"/>
+    <w:lsdException w:name="Light Shading Accent 4" w:uiPriority="60"/>
+    <w:lsdException w:name="Light List Accent 4" w:uiPriority="61"/>
+    <w:lsdException w:name="Light Grid Accent 4" w:uiPriority="62"/>
+    <w:lsdException w:name="Medium Shading 1 Accent 4" w:uiPriority="63"/>
+    <w:lsdException w:name="Medium Shading 2 Accent 4" w:uiPriority="64"/>
+    <w:lsdException w:name="Medium List 1 Accent 4" w:uiPriority="65"/>
+    <w:lsdException w:name="Medium List 2 Accent 4" w:uiPriority="66"/>
+    <w:lsdException w:name="Medium Grid 1 Accent 4" w:uiPriority="67"/>
+    <w:lsdException w:name="Medium Grid 2 Accent 4" w:uiPriority="68"/>
+    <w:lsdException w:name="Medium Grid 3 Accent 4" w:uiPriority="69"/>
+    <w:lsdException w:name="Dark List Accent 4" w:uiPriority="70"/>
+    <w:lsdException w:name="Colorful Shading Accent 4" w:uiPriority="71"/>
+    <w:lsdException w:name="Colorful List Accent 4" w:uiPriority="72"/>
+    <w:lsdException w:name="Colorful Grid Accent 4" w:uiPriority="73"/>
+    <w:lsdException w:name="Light Shading Accent 5" w:uiPriority="60"/>
+    <w:lsdException w:name="Light List Accent 5" w:uiPriority="61"/>
+    <w:lsdException w:name="Light Grid Accent 5" w:uiPriority="62"/>
+    <w:lsdException w:name="Medium Shading 1 Accent 5" w:uiPriority="63"/>
+    <w:lsdException w:name="Medium Shading 2 Accent 5" w:uiPriority="64"/>
+    <w:lsdException w:name="Medium List 1 Accent 5" w:uiPriority="65"/>
+    <w:lsdException w:name="Medium List 2 Accent 5" w:uiPriority="66"/>
+    <w:lsdException w:name="Medium Grid 1 Accent 5" w:uiPriority="67"/>
+    <w:lsdException w:name="Medium Grid 2 Accent 5" w:uiPriority="68"/>
+    <w:lsdException w:name="Medium Grid 3 Accent 5" w:uiPriority="69"/>
+    <w:lsdException w:name="Dark List Accent 5" w:uiPriority="70"/>
+    <w:lsdException w:name="Colorful Shading Accent 5" w:uiPriority="71"/>
+    <w:lsdException w:name="Colorful List Accent 5" w:uiPriority="72"/>
+    <w:lsdException w:name="Colorful Grid Accent 5" w:uiPriority="73"/>
+    <w:lsdException w:name="Light Shading Accent 6" w:uiPriority="60"/>
+    <w:lsdException w:name="Light List Accent 6" w:uiPriority="61"/>
+    <w:lsdException w:name="Light Grid Accent 6" w:uiPriority="62"/>
+    <w:lsdException w:name="Medium Shading 1 Accent 6" w:uiPriority="63"/>
+    <w:lsdException w:name="Medium Shading 2 Accent 6" w:uiPriority="64"/>
+    <w:lsdException w:name="Medium List 1 Accent 6" w:uiPriority="65"/>
+    <w:lsdException w:name="Medium List 2 Accent 6" w:uiPriority="66"/>
+    <w:lsdException w:name="Medium Grid 1 Accent 6" w:uiPriority="67"/>
+    <w:lsdException w:name="Medium Grid 2 Accent 6" w:uiPriority="68"/>
+    <w:lsdException w:name="Medium Grid 3 Accent 6" w:uiPriority="69"/>
+    <w:lsdException w:name="Dark List Accent 6" w:uiPriority="70"/>
+    <w:lsdException w:name="Colorful Shading Accent 6" w:uiPriority="71"/>
+    <w:lsdException w:name="Colorful List Accent 6" w:uiPriority="72"/>
+    <w:lsdException w:name="Colorful Grid Accent 6" w:uiPriority="73"/>
+    <w:lsdException w:name="Subtle Emphasis" w:uiPriority="19" w:qFormat="1"/>
+    <w:lsdException w:name="Intense Emphasis" w:uiPriority="21" w:qFormat="1"/>
+    <w:lsdException w:name="Subtle Reference" w:uiPriority="31" w:qFormat="1"/>
+    <w:lsdException w:name="Intense Reference" w:uiPriority="32" w:qFormat="1"/>
+    <w:lsdException w:name="Book Title" w:uiPriority="33" w:qFormat="1"/>
+    <w:lsdException w:name="Bibliography" w:semiHidden="1" w:uiPriority="37" w:unhideWhenUsed="1"/>
+    <w:lsdException w:name="TOC Heading" w:semiHidden="1" w:uiPriority="39" w:unhideWhenUsed="1" w:qFormat="1"/>
+    <w:lsdException w:name="Plain Table 1" w:uiPriority="41"/>
+    <w:lsdException w:name="Plain Table 2" w:uiPriority="42"/>
+    <w:lsdException w:name="Plain Table 3" w:uiPriority="43"/>
+    <w:lsdException w:name="Plain Table 4" w:uiPriority="44"/>
+    <w:lsdException w:name="Plain Table 5" w:uiPriority="45"/>
+    <w:lsdException w:name="Grid Table Light" w:uiPriority="40"/>
+    <w:lsdException w:name="Grid Table 1 Light" w:uiPriority="46"/>
+    <w:lsdException w:name="Grid Table 2" w:uiPriority="47"/>
+    <w:lsdException w:name="Grid Table 3" w:uiPriority="48"/>
+    <w:lsdException w:name="Grid Table 4" w:uiPriority="49"/>
+    <w:lsdException w:name="Grid Table 5 Dark" w:uiPriority="50"/>
+    <w:lsdException w:name="Grid Table 6 Colorful" w:uiPriority="51"/>
+    <w:lsdException w:name="Grid Table 7 Colorful" w:uiPriority="52"/>
+    <w:lsdException w:name="Grid Table 1 Light Accent 1" w:uiPriority="46"/>
+    <w:lsdException w:name="Grid Table 2 Accent 1" w:uiPriority="47"/>
+    <w:lsdException w:name="Grid Table 3 Accent 1" w:uiPriority="48"/>
+    <w:lsdException w:name="Grid Table 4 Accent 1" w:uiPriority="49"/>
+    <w:lsdException w:name="Grid Table 5 Dark Accent 1" w:uiPriority="50"/>
+    <w:lsdException w:name="Grid Table 6 Colorful Accent 1" w:uiPriority="51"/>
+    <w:lsdException w:name="Grid Table 7 Colorful Accent 1" w:uiPriority="52"/>
+    <w:lsdException w:name="Grid Table 1 Light Accent 2" w:uiPriority="46"/>
+    <w:lsdException w:name="Grid Table 2 Accent 2" w:uiPriority="47"/>
+    <w:lsdException w:name="Grid Table 3 Accent 2" w:uiPriority="48"/>
+    <w:lsdException w:name="Grid Table 4 Accent 2" w:uiPriority="49"/>
+    <w:lsdException w:name="Grid Table 5 Dark Accent 2" w:uiPriority="50"/>
+    <w:lsdException w:name="Grid Table 6 Colorful Accent 2" w:uiPriority="51"/>
+    <w:lsdException w:name="Grid Table 7 Colorful Accent 2" w:uiPriority="52"/>
+    <w:lsdException w:name="Grid Table 1 Light Accent 3" w:uiPriority="46"/>
+    <w:lsdException w:name="Grid Table 2 Accent 3" w:uiPriority="47"/>
+    <w:lsdException w:name="Grid Table 3 Accent 3" w:uiPriority="48"/>
+    <w:lsdException w:name="Grid Table 4 Accent 3" w:uiPriority="49"/>
+    <w:lsdException w:name="Grid Table 5 Dark Accent 3" w:uiPriority="50"/>
+    <w:lsdException w:name="Grid Table 6 Colorful Accent 3" w:uiPriority="51"/>
+    <w:lsdException w:name="Grid Table 7 Colorful Accent 3" w:uiPriority="52"/>
+    <w:lsdException w:name="Grid Table 1 Light Accent 4" w:uiPriority="46"/>
+    <w:lsdException w:name="Grid Table 2 Accent 4" w:uiPriority="47"/>
+    <w:lsdException w:name="Grid Table 3 Accent 4" w:uiPriority="48"/>
+    <w:lsdException w:name="Grid Table 4 Accent 4" w:uiPriority="49"/>
+    <w:lsdException w:name="Grid Table 5 Dark Accent 4" w:uiPriority="50"/>
+    <w:lsdException w:name="Grid Table 6 Colorful Accent 4" w:uiPriority="51"/>
+    <w:lsdException w:name="Grid Table 7 Colorful Accent 4" w:uiPriority="52"/>
+    <w:lsdException w:name="Grid Table 1 Light Accent 5" w:uiPriority="46"/>
+    <w:lsdException w:name="Grid Table 2 Accent 5" w:uiPriority="47"/>
+    <w:lsdException w:name="Grid Table 3 Accent 5" w:uiPriority="48"/>
+    <w:lsdException w:name="Grid Table 4 Accent 5" w:uiPriority="49"/>
+    <w:lsdException w:name="Grid Table 5 Dark Accent 5" w:uiPriority="50"/>
+    <w:lsdException w:name="Grid Table 6 Colorful Accent 5" w:uiPriority="51"/>
+    <w:lsdException w:name="Grid Table 7 Colorful Accent 5" w:uiPriority="52"/>
+    <w:lsdException w:name="Grid Table 1 Light Accent 6" w:uiPriority="46"/>
+    <w:lsdException w:name="Grid Table 2 Accent 6" w:uiPriority="47"/>
+    <w:lsdException w:name="Grid Table 3 Accent 6" w:uiPriority="48"/>
+    <w:lsdException w:name="Grid Table 4 Accent 6" w:uiPriority="49"/>
+    <w:lsdException w:name="Grid Table 5 Dark Accent 6" w:uiPriority="50"/>
+    <w:lsdException w:name="Grid Table 6 Colorful Accent 6" w:uiPriority="51"/>
+    <w:lsdException w:name="Grid Table 7 Colorful Accent 6" w:uiPriority="52"/>
+    <w:lsdException w:name="List Table 1 Light" w:uiPriority="46"/>
+    <w:lsdException w:name="List Table 2" w:uiPriority="47"/>
+    <w:lsdException w:name="List Table 3" w:uiPriority="48"/>
+    <w:lsdException w:name="List Table 4" w:uiPriority="49"/>
+    <w:lsdException w:name="List Table 5 Dark" w:uiPriority="50"/>
+    <w:lsdException w:name="List Table 6 Colorful" w:uiPriority="51"/>
+    <w:lsdException w:name="List Table 7 Colorful" w:uiPriority="52"/>
+    <w:lsdException w:name="List Table 1 Light Accent 1" w:uiPriority="46"/>
+    <w:lsdException w:name="List Table 2 Accent 1" w:uiPriority="47"/>
+    <w:lsdException w:name="List Table 3 Accent 1" w:uiPriority="48"/>
+    <w:lsdException w:name="List Table 4 Accent 1" w:uiPriority="49"/>
+    <w:lsdException w:name="List Table 5 Dark Accent 1" w:uiPriority="50"/>
+    <w:lsdException w:name="List Table 6 Colorful Accent 1" w:uiPriority="51"/>
+    <w:lsdException w:name="List Table 7 Colorful Accent 1" w:uiPriority="52"/>
+    <w:lsdException w:name="List Table 1 Light Accent 2" w:uiPriority="46"/>
+    <w:lsdException w:name="List Table 2 Accent 2" w:uiPriority="47"/>
+    <w:lsdException w:name="List Table 3 Accent 2" w:uiPriority="48"/>
+    <w:lsdException w:name="List Table 4 Accent 2" w:uiPriority="49"/>
+    <w:lsdException w:name="List Table 5 Dark Accent 2" w:uiPriority="50"/>
+    <w:lsdException w:name="List Table 6 Colorful Accent 2" w:uiPriority="51"/>
+    <w:lsdException w:name="List Table 7 Colorful Accent 2" w:uiPriority="52"/>
+    <w:lsdException w:name="List Table 1 Light Accent 3" w:uiPriority="46"/>
+    <w:lsdException w:name="List Table 2 Accent 3" w:uiPriority="47"/>
+    <w:lsdException w:name="List Table 3 Accent 3" w:uiPriority="48"/>
+    <w:lsdException w:name="List Table 4 Accent 3" w:uiPriority="49"/>
+    <w:lsdException w:name="List Table 5 Dark Accent 3" w:uiPriority="50"/>
+    <w:lsdException w:name="List Table 6 Colorful Accent 3" w:uiPriority="51"/>
+    <w:lsdException w:name="List Table 7 Colorful Accent 3" w:uiPriority="52"/>
+    <w:lsdException w:name="List Table 1 Light Accent 4" w:uiPriority="46"/>
+    <w:lsdException w:name="List Table 2 Accent 4" w:uiPriority="47"/>
+    <w:lsdException w:name="List Table 3 Accent 4" w:uiPriority="48"/>
+    <w:lsdException w:name="List Table 4 Accent 4" w:uiPriority="49"/>
+    <w:lsdException w:name="List Table 5 Dark Accent 4" w:uiPriority="50"/>
+    <w:lsdException w:name="List Table 6 Colorful Accent 4" w:uiPriority="51"/>
+    <w:lsdException w:name="List Table 7 Colorful Accent 4" w:uiPriority="52"/>
+    <w:lsdException w:name="List Table 1 Light Accent 5" w:uiPriority="46"/>
+    <w:lsdException w:name="List Table 2 Accent 5" w:uiPriority="47"/>
+    <w:lsdException w:name="List Table 3 Accent 5" w:uiPriority="48"/>
+    <w:lsdException w:name="List Table 4 Accent 5" w:uiPriority="49"/>
+    <w:lsdException w:name="List Table 5 Dark Accent 5" w:uiPriority="50"/>
+    <w:lsdException w:name="List Table 6 Colorful Accent 5" w:uiPriority="51"/>
+    <w:lsdException w:name="List Table 7 Colorful Accent 5" w:uiPriority="52"/>
+    <w:lsdException w:name="List Table 1 Light Accent 6" w:uiPriority="46"/>
+    <w:lsdException w:name="List Table 2 Accent 6" w:uiPriority="47"/>
+    <w:lsdException w:name="List Table 3 Accent 6" w:uiPriority="48"/>
+    <w:lsdException w:name="List Table 4 Accent 6" w:uiPriority="49"/>
+    <w:lsdException w:name="List Table 5 Dark Accent 6" w:uiPriority="50"/>
+    <w:lsdException w:name="List Table 6 Colorful Accent 6" w:uiPriority="51"/>
+    <w:lsdException w:name="List Table 7 Colorful Accent 6" w:uiPriority="52"/>
+    <w:lsdException w:name="Mention" w:semiHidden="1" w:unhideWhenUsed="1"/>
+    <w:lsdException w:name="Smart Hyperlink" w:semiHidden="1" w:unhideWhenUsed="1"/>
+    <w:lsdException w:name="Hashtag" w:semiHidden="1" w:unhideWhenUsed="1"/>
+    <w:lsdException w:name="Unresolved Mention" w:semiHidden="1" w:unhideWhenUsed="1"/>
+    <w:lsdException w:name="Smart Link" w:semiHidden="1" w:unhideWhenUsed="1"/>
+  </w:latentStyles>
+  <w:style w:type="paragraph" w:default="1" w:styleId="Normal">
+    <w:name w:val="Normal"/>
+    <w:qFormat/>
+  </w:style>
+  <w:style w:type="character" w:default="1" w:styleId="DefaultParagraphFont">
+    <w:name w:val="Default Paragraph Font"/>
+    <w:uiPriority w:val="1"/>
+    <w:semiHidden/>
+    <w:unhideWhenUsed/>
+  </w:style>
+  <w:style w:type="table" w:default="1" w:styleId="TableNormal">
+    <w:name w:val="Normal Table"/>
+    <w:uiPriority w:val="99"/>
+    <w:semiHidden/>
+    <w:unhideWhenUsed/>
+    <w:tblPr>
+      <w:tblInd w:w="0" w:type="dxa"/>
+      <w:tblCellMar>
+        <w:top w:w="0" w:type="dxa"/>
+        <w:left w:w="108" w:type="dxa"/>
+        <w:bottom w:w="0" w:type="dxa"/>
+        <w:right w:w="108" w:type="dxa"/>
+      </w:tblCellMar>
+    </w:tblPr>
+  </w:style>
+  <w:style w:type="numbering" w:default="1" w:styleId="NoList">
+    <w:name w:val="No List"/>
+    <w:uiPriority w:val="99"/>
+    <w:semiHidden/>
+    <w:unhideWhenUsed/>
+  </w:style>
+  <w:style w:type="character" w:styleId="PlaceholderText">
+    <w:name w:val="Placeholder Text"/>
+    <w:basedOn w:val="DefaultParagraphFont"/>
+    <w:uiPriority w:val="99"/>
+    <w:semiHidden/>
+    <w:rsid w:val="00C441E3"/>
+    <w:rPr>
+      <w:color w:val="808080"/>
+    </w:rPr>
+  </w:style>
+  <w:style w:type="paragraph" w:customStyle="1" w:styleId="B72C532883FD498583D37EB9F9A59106">
+    <w:name w:val="B72C532883FD498583D37EB9F9A59106"/>
+    <w:rsid w:val="00C441E3"/>
+  </w:style>
+</w:styles>
+</file>
+
+<file path=word/glossary/webSettings.xml><?xml version="1.0" encoding="utf-8"?>
+<w:webSettings xmlns:mc="http://schemas.openxmlformats.org/markup-compatibility/2006" xmlns:r="http://schemas.openxmlformats.org/officeDocument/2006/relationships" xmlns:w="http://schemas.openxmlformats.org/wordprocessingml/2006/main" xmlns:w14="http://schemas.microsoft.com/office/word/2010/wordml" xmlns:w15="http://schemas.microsoft.com/office/word/2012/wordml" xmlns:w16cex="http://schemas.microsoft.com/office/word/2018/wordml/cex" xmlns:w16cid="http://schemas.microsoft.com/office/word/2016/wordml/cid" xmlns:w16="http://schemas.microsoft.com/office/word/2018/wordml" xmlns:w16sdtdh="http://schemas.microsoft.com/office/word/2020/wordml/sdtdatahash" xmlns:w16se="http://schemas.microsoft.com/office/word/2015/wordml/symex" mc:Ignorable="w14 w15 w16se w16cid w16 w16cex w16sdtdh">
+  <w:optimizeForBrowser/>
+  <w:allowPNG/>
+</w:webSettings>
 </file>
 
 <file path=word/theme/theme1.xml><?xml version="1.0" encoding="utf-8"?>

</xml_diff>